<commit_message>
add images and update Doc
</commit_message>
<xml_diff>
--- a/Researches.docx
+++ b/Researches.docx
@@ -712,13 +712,7 @@
         </w:numPr>
       </w:pPr>
       <w:r>
-        <w:t xml:space="preserve">MongoDB: MongoDB est une base de données orientée documents conçue pour stocker et interroger de </w:t>
-      </w:r>
-      <w:r>
-        <w:t>grands volumes</w:t>
-      </w:r>
-      <w:r>
-        <w:t xml:space="preserve"> de données. Il peut être utilisé pour stocker des journaux, mais il n'est pas spécifiquement conçu pour l'analyse de journaux. En revanche, il est plus souvent utilisé pour stocker et interroger des données pour des applications et d'autres fins.</w:t>
+        <w:t>MongoDB: MongoDB est une base de données orientée documents conçue pour stocker et interroger de grands volumes de données. Il peut être utilisé pour stocker des journaux, mais il n'est pas spécifiquement conçu pour l'analyse de journaux. En revanche, il est plus souvent utilisé pour stocker et interroger des données pour des applications et d'autres fins.</w:t>
       </w:r>
     </w:p>
     <w:p>
@@ -729,7 +723,15 @@
         </w:numPr>
       </w:pPr>
       <w:r>
-        <w:t>Cassandra: Cassandra est une base de données distribuée conçue pour stocker et interroger de grandes quantités de données sur de nombreux serveurs. Il peut être utilisé pour stocker des journaux, mais comme MongoDB, il n'est pas spécifiquement conçu pour l'analyse de journaux. Il est plus souvent utilisé pour stocker et interroger des données pour des applications et d'autres fins.</w:t>
+        <w:t xml:space="preserve">Cassandra: Cassandra est une base de données distribuée conçue pour stocker et interroger </w:t>
+      </w:r>
+      <w:proofErr w:type="gramStart"/>
+      <w:r>
+        <w:t>de</w:t>
+      </w:r>
+      <w:proofErr w:type="gramEnd"/>
+      <w:r>
+        <w:t xml:space="preserve"> grandes quantités de données sur de nombreux serveurs. Il peut être utilisé pour stocker des journaux, mais comme MongoDB, il n'est pas spécifiquement conçu pour l'analyse de journaux. Il est plus souvent utilisé pour stocker et interroger des données pour des applications et d'autres fins.</w:t>
       </w:r>
     </w:p>
     <w:p>
@@ -858,7 +860,15 @@
       </w:r>
       <w:proofErr w:type="spellEnd"/>
       <w:r>
-        <w:t xml:space="preserve"> Cloud et créez un compte. Vous devrez fournir votre adresse e-mail et créer un mot de passe.</w:t>
+        <w:t xml:space="preserve"> Cloud et créez un compte. Vous devrez fournir votre adresse </w:t>
+      </w:r>
+      <w:proofErr w:type="gramStart"/>
+      <w:r>
+        <w:t>e-mail</w:t>
+      </w:r>
+      <w:proofErr w:type="gramEnd"/>
+      <w:r>
+        <w:t xml:space="preserve"> et créer un mot de passe.</w:t>
       </w:r>
     </w:p>
     <w:p/>
@@ -1006,6 +1016,3234 @@
       </w:r>
     </w:p>
     <w:p/>
+    <w:p/>
+    <w:p>
+      <w:pPr>
+        <w:rPr>
+          <w:b/>
+          <w:bCs/>
+        </w:rPr>
+      </w:pPr>
+      <w:r>
+        <w:rPr>
+          <w:b/>
+          <w:bCs/>
+        </w:rPr>
+        <w:t xml:space="preserve">Event </w:t>
+      </w:r>
+      <w:proofErr w:type="spellStart"/>
+      <w:r>
+        <w:rPr>
+          <w:b/>
+          <w:bCs/>
+        </w:rPr>
+        <w:t>windows</w:t>
+      </w:r>
+      <w:proofErr w:type="spellEnd"/>
+      <w:r>
+        <w:rPr>
+          <w:b/>
+          <w:bCs/>
+        </w:rPr>
+        <w:t xml:space="preserve"> description :</w:t>
+      </w:r>
+    </w:p>
+    <w:tbl>
+      <w:tblPr>
+        <w:tblW w:w="11109" w:type="dxa"/>
+        <w:shd w:val="clear" w:color="auto" w:fill="FFFFFF"/>
+        <w:tblCellMar>
+          <w:left w:w="0" w:type="dxa"/>
+          <w:right w:w="0" w:type="dxa"/>
+        </w:tblCellMar>
+        <w:tblLook w:val="04A0" w:firstRow="1" w:lastRow="0" w:firstColumn="1" w:lastColumn="0" w:noHBand="0" w:noVBand="1"/>
+      </w:tblPr>
+      <w:tblGrid>
+        <w:gridCol w:w="3021"/>
+        <w:gridCol w:w="6314"/>
+        <w:gridCol w:w="1774"/>
+      </w:tblGrid>
+      <w:tr>
+        <w:tc>
+          <w:tcPr>
+            <w:tcW w:w="0" w:type="auto"/>
+            <w:tcBorders>
+              <w:top w:val="single" w:sz="6" w:space="0" w:color="D3DAE6"/>
+              <w:left w:val="nil"/>
+              <w:bottom w:val="single" w:sz="6" w:space="0" w:color="D3DAE6"/>
+              <w:right w:val="nil"/>
+            </w:tcBorders>
+            <w:shd w:val="clear" w:color="auto" w:fill="FFFFFF"/>
+            <w:vAlign w:val="center"/>
+            <w:hideMark/>
+          </w:tcPr>
+          <w:p>
+            <w:pPr>
+              <w:spacing w:after="0" w:line="240" w:lineRule="auto"/>
+              <w:textAlignment w:val="baseline"/>
+              <w:rPr>
+                <w:rFonts w:ascii="Helvetica" w:eastAsia="Times New Roman" w:hAnsi="Helvetica" w:cs="Helvetica"/>
+                <w:color w:val="343741"/>
+                <w:lang w:eastAsia="fr-FR"/>
+              </w:rPr>
+            </w:pPr>
+            <w:r>
+              <w:rPr>
+                <w:rFonts w:ascii="Helvetica" w:eastAsia="Times New Roman" w:hAnsi="Helvetica" w:cs="Helvetica"/>
+                <w:color w:val="343741"/>
+                <w:bdr w:val="none" w:sz="0" w:space="0" w:color="auto" w:frame="1"/>
+                <w:lang w:eastAsia="fr-FR"/>
+              </w:rPr>
+              <w:t>@timestamp</w:t>
+            </w:r>
+          </w:p>
+        </w:tc>
+        <w:tc>
+          <w:tcPr>
+            <w:tcW w:w="0" w:type="auto"/>
+            <w:tcBorders>
+              <w:top w:val="single" w:sz="6" w:space="0" w:color="D3DAE6"/>
+              <w:left w:val="nil"/>
+              <w:bottom w:val="single" w:sz="6" w:space="0" w:color="D3DAE6"/>
+              <w:right w:val="nil"/>
+            </w:tcBorders>
+            <w:shd w:val="clear" w:color="auto" w:fill="FFFFFF"/>
+            <w:vAlign w:val="center"/>
+            <w:hideMark/>
+          </w:tcPr>
+          <w:p>
+            <w:pPr>
+              <w:spacing w:after="0" w:line="240" w:lineRule="auto"/>
+              <w:textAlignment w:val="baseline"/>
+              <w:rPr>
+                <w:rFonts w:ascii="Helvetica" w:eastAsia="Times New Roman" w:hAnsi="Helvetica" w:cs="Helvetica"/>
+                <w:color w:val="343741"/>
+                <w:lang w:eastAsia="fr-FR"/>
+              </w:rPr>
+            </w:pPr>
+            <w:r>
+              <w:rPr>
+                <w:rFonts w:ascii="Helvetica" w:eastAsia="Times New Roman" w:hAnsi="Helvetica" w:cs="Helvetica"/>
+                <w:color w:val="343741"/>
+                <w:bdr w:val="none" w:sz="0" w:space="0" w:color="auto" w:frame="1"/>
+                <w:lang w:eastAsia="fr-FR"/>
+              </w:rPr>
+              <w:t>Event timestamp.</w:t>
+            </w:r>
+          </w:p>
+        </w:tc>
+        <w:tc>
+          <w:tcPr>
+            <w:tcW w:w="0" w:type="auto"/>
+            <w:tcBorders>
+              <w:top w:val="single" w:sz="6" w:space="0" w:color="D3DAE6"/>
+              <w:left w:val="nil"/>
+              <w:bottom w:val="single" w:sz="6" w:space="0" w:color="D3DAE6"/>
+              <w:right w:val="nil"/>
+            </w:tcBorders>
+            <w:shd w:val="clear" w:color="auto" w:fill="FFFFFF"/>
+            <w:vAlign w:val="center"/>
+            <w:hideMark/>
+          </w:tcPr>
+          <w:p>
+            <w:pPr>
+              <w:spacing w:after="0" w:line="240" w:lineRule="auto"/>
+              <w:textAlignment w:val="baseline"/>
+              <w:rPr>
+                <w:rFonts w:ascii="Helvetica" w:eastAsia="Times New Roman" w:hAnsi="Helvetica" w:cs="Helvetica"/>
+                <w:color w:val="343741"/>
+                <w:lang w:eastAsia="fr-FR"/>
+              </w:rPr>
+            </w:pPr>
+            <w:proofErr w:type="gramStart"/>
+            <w:r>
+              <w:rPr>
+                <w:rFonts w:ascii="Helvetica" w:eastAsia="Times New Roman" w:hAnsi="Helvetica" w:cs="Helvetica"/>
+                <w:color w:val="343741"/>
+                <w:bdr w:val="none" w:sz="0" w:space="0" w:color="auto" w:frame="1"/>
+                <w:lang w:eastAsia="fr-FR"/>
+              </w:rPr>
+              <w:t>date</w:t>
+            </w:r>
+            <w:proofErr w:type="gramEnd"/>
+          </w:p>
+        </w:tc>
+      </w:tr>
+      <w:tr>
+        <w:tc>
+          <w:tcPr>
+            <w:tcW w:w="0" w:type="auto"/>
+            <w:tcBorders>
+              <w:top w:val="single" w:sz="6" w:space="0" w:color="D3DAE6"/>
+              <w:left w:val="nil"/>
+              <w:bottom w:val="single" w:sz="6" w:space="0" w:color="D3DAE6"/>
+              <w:right w:val="nil"/>
+            </w:tcBorders>
+            <w:shd w:val="clear" w:color="auto" w:fill="FFFFFF"/>
+            <w:vAlign w:val="center"/>
+            <w:hideMark/>
+          </w:tcPr>
+          <w:p>
+            <w:pPr>
+              <w:spacing w:after="0" w:line="240" w:lineRule="auto"/>
+              <w:textAlignment w:val="baseline"/>
+              <w:rPr>
+                <w:rFonts w:ascii="Helvetica" w:eastAsia="Times New Roman" w:hAnsi="Helvetica" w:cs="Helvetica"/>
+                <w:color w:val="343741"/>
+                <w:lang w:eastAsia="fr-FR"/>
+              </w:rPr>
+            </w:pPr>
+            <w:proofErr w:type="spellStart"/>
+            <w:proofErr w:type="gramStart"/>
+            <w:r>
+              <w:rPr>
+                <w:rFonts w:ascii="Helvetica" w:eastAsia="Times New Roman" w:hAnsi="Helvetica" w:cs="Helvetica"/>
+                <w:color w:val="343741"/>
+                <w:bdr w:val="none" w:sz="0" w:space="0" w:color="auto" w:frame="1"/>
+                <w:lang w:eastAsia="fr-FR"/>
+              </w:rPr>
+              <w:t>data</w:t>
+            </w:r>
+            <w:proofErr w:type="gramEnd"/>
+            <w:r>
+              <w:rPr>
+                <w:rFonts w:ascii="Helvetica" w:eastAsia="Times New Roman" w:hAnsi="Helvetica" w:cs="Helvetica"/>
+                <w:color w:val="343741"/>
+                <w:bdr w:val="none" w:sz="0" w:space="0" w:color="auto" w:frame="1"/>
+                <w:lang w:eastAsia="fr-FR"/>
+              </w:rPr>
+              <w:t>_stream.dataset</w:t>
+            </w:r>
+            <w:proofErr w:type="spellEnd"/>
+          </w:p>
+        </w:tc>
+        <w:tc>
+          <w:tcPr>
+            <w:tcW w:w="0" w:type="auto"/>
+            <w:tcBorders>
+              <w:top w:val="single" w:sz="6" w:space="0" w:color="D3DAE6"/>
+              <w:left w:val="nil"/>
+              <w:bottom w:val="single" w:sz="6" w:space="0" w:color="D3DAE6"/>
+              <w:right w:val="nil"/>
+            </w:tcBorders>
+            <w:shd w:val="clear" w:color="auto" w:fill="FFFFFF"/>
+            <w:vAlign w:val="center"/>
+            <w:hideMark/>
+          </w:tcPr>
+          <w:p>
+            <w:pPr>
+              <w:spacing w:after="0" w:line="240" w:lineRule="auto"/>
+              <w:textAlignment w:val="baseline"/>
+              <w:rPr>
+                <w:rFonts w:ascii="Helvetica" w:eastAsia="Times New Roman" w:hAnsi="Helvetica" w:cs="Helvetica"/>
+                <w:color w:val="343741"/>
+                <w:lang w:eastAsia="fr-FR"/>
+              </w:rPr>
+            </w:pPr>
+            <w:r>
+              <w:rPr>
+                <w:rFonts w:ascii="Helvetica" w:eastAsia="Times New Roman" w:hAnsi="Helvetica" w:cs="Helvetica"/>
+                <w:color w:val="343741"/>
+                <w:bdr w:val="none" w:sz="0" w:space="0" w:color="auto" w:frame="1"/>
+                <w:lang w:eastAsia="fr-FR"/>
+              </w:rPr>
+              <w:t xml:space="preserve">Data </w:t>
+            </w:r>
+            <w:proofErr w:type="spellStart"/>
+            <w:r>
+              <w:rPr>
+                <w:rFonts w:ascii="Helvetica" w:eastAsia="Times New Roman" w:hAnsi="Helvetica" w:cs="Helvetica"/>
+                <w:color w:val="343741"/>
+                <w:bdr w:val="none" w:sz="0" w:space="0" w:color="auto" w:frame="1"/>
+                <w:lang w:eastAsia="fr-FR"/>
+              </w:rPr>
+              <w:t>stream</w:t>
+            </w:r>
+            <w:proofErr w:type="spellEnd"/>
+            <w:r>
+              <w:rPr>
+                <w:rFonts w:ascii="Helvetica" w:eastAsia="Times New Roman" w:hAnsi="Helvetica" w:cs="Helvetica"/>
+                <w:color w:val="343741"/>
+                <w:bdr w:val="none" w:sz="0" w:space="0" w:color="auto" w:frame="1"/>
+                <w:lang w:eastAsia="fr-FR"/>
+              </w:rPr>
+              <w:t xml:space="preserve"> dataset.</w:t>
+            </w:r>
+          </w:p>
+        </w:tc>
+        <w:tc>
+          <w:tcPr>
+            <w:tcW w:w="0" w:type="auto"/>
+            <w:tcBorders>
+              <w:top w:val="single" w:sz="6" w:space="0" w:color="D3DAE6"/>
+              <w:left w:val="nil"/>
+              <w:bottom w:val="single" w:sz="6" w:space="0" w:color="D3DAE6"/>
+              <w:right w:val="nil"/>
+            </w:tcBorders>
+            <w:shd w:val="clear" w:color="auto" w:fill="FFFFFF"/>
+            <w:vAlign w:val="center"/>
+            <w:hideMark/>
+          </w:tcPr>
+          <w:p>
+            <w:pPr>
+              <w:spacing w:after="0" w:line="240" w:lineRule="auto"/>
+              <w:textAlignment w:val="baseline"/>
+              <w:rPr>
+                <w:rFonts w:ascii="Helvetica" w:eastAsia="Times New Roman" w:hAnsi="Helvetica" w:cs="Helvetica"/>
+                <w:color w:val="343741"/>
+                <w:lang w:eastAsia="fr-FR"/>
+              </w:rPr>
+            </w:pPr>
+            <w:proofErr w:type="spellStart"/>
+            <w:proofErr w:type="gramStart"/>
+            <w:r>
+              <w:rPr>
+                <w:rFonts w:ascii="Helvetica" w:eastAsia="Times New Roman" w:hAnsi="Helvetica" w:cs="Helvetica"/>
+                <w:color w:val="343741"/>
+                <w:bdr w:val="none" w:sz="0" w:space="0" w:color="auto" w:frame="1"/>
+                <w:lang w:eastAsia="fr-FR"/>
+              </w:rPr>
+              <w:t>constant</w:t>
+            </w:r>
+            <w:proofErr w:type="gramEnd"/>
+            <w:r>
+              <w:rPr>
+                <w:rFonts w:ascii="Helvetica" w:eastAsia="Times New Roman" w:hAnsi="Helvetica" w:cs="Helvetica"/>
+                <w:color w:val="343741"/>
+                <w:bdr w:val="none" w:sz="0" w:space="0" w:color="auto" w:frame="1"/>
+                <w:lang w:eastAsia="fr-FR"/>
+              </w:rPr>
+              <w:t>_keyword</w:t>
+            </w:r>
+            <w:proofErr w:type="spellEnd"/>
+          </w:p>
+        </w:tc>
+      </w:tr>
+      <w:tr>
+        <w:tc>
+          <w:tcPr>
+            <w:tcW w:w="0" w:type="auto"/>
+            <w:tcBorders>
+              <w:top w:val="single" w:sz="6" w:space="0" w:color="D3DAE6"/>
+              <w:left w:val="nil"/>
+              <w:bottom w:val="single" w:sz="6" w:space="0" w:color="D3DAE6"/>
+              <w:right w:val="nil"/>
+            </w:tcBorders>
+            <w:shd w:val="clear" w:color="auto" w:fill="FFFFFF"/>
+            <w:vAlign w:val="center"/>
+            <w:hideMark/>
+          </w:tcPr>
+          <w:p>
+            <w:pPr>
+              <w:spacing w:after="0" w:line="240" w:lineRule="auto"/>
+              <w:textAlignment w:val="baseline"/>
+              <w:rPr>
+                <w:rFonts w:ascii="Helvetica" w:eastAsia="Times New Roman" w:hAnsi="Helvetica" w:cs="Helvetica"/>
+                <w:color w:val="343741"/>
+                <w:lang w:eastAsia="fr-FR"/>
+              </w:rPr>
+            </w:pPr>
+            <w:proofErr w:type="spellStart"/>
+            <w:proofErr w:type="gramStart"/>
+            <w:r>
+              <w:rPr>
+                <w:rFonts w:ascii="Helvetica" w:eastAsia="Times New Roman" w:hAnsi="Helvetica" w:cs="Helvetica"/>
+                <w:color w:val="343741"/>
+                <w:bdr w:val="none" w:sz="0" w:space="0" w:color="auto" w:frame="1"/>
+                <w:lang w:eastAsia="fr-FR"/>
+              </w:rPr>
+              <w:t>data</w:t>
+            </w:r>
+            <w:proofErr w:type="gramEnd"/>
+            <w:r>
+              <w:rPr>
+                <w:rFonts w:ascii="Helvetica" w:eastAsia="Times New Roman" w:hAnsi="Helvetica" w:cs="Helvetica"/>
+                <w:color w:val="343741"/>
+                <w:bdr w:val="none" w:sz="0" w:space="0" w:color="auto" w:frame="1"/>
+                <w:lang w:eastAsia="fr-FR"/>
+              </w:rPr>
+              <w:t>_stream.namespace</w:t>
+            </w:r>
+            <w:proofErr w:type="spellEnd"/>
+          </w:p>
+        </w:tc>
+        <w:tc>
+          <w:tcPr>
+            <w:tcW w:w="0" w:type="auto"/>
+            <w:tcBorders>
+              <w:top w:val="single" w:sz="6" w:space="0" w:color="D3DAE6"/>
+              <w:left w:val="nil"/>
+              <w:bottom w:val="single" w:sz="6" w:space="0" w:color="D3DAE6"/>
+              <w:right w:val="nil"/>
+            </w:tcBorders>
+            <w:shd w:val="clear" w:color="auto" w:fill="FFFFFF"/>
+            <w:vAlign w:val="center"/>
+            <w:hideMark/>
+          </w:tcPr>
+          <w:p>
+            <w:pPr>
+              <w:spacing w:after="0" w:line="240" w:lineRule="auto"/>
+              <w:textAlignment w:val="baseline"/>
+              <w:rPr>
+                <w:rFonts w:ascii="Helvetica" w:eastAsia="Times New Roman" w:hAnsi="Helvetica" w:cs="Helvetica"/>
+                <w:color w:val="343741"/>
+                <w:lang w:eastAsia="fr-FR"/>
+              </w:rPr>
+            </w:pPr>
+            <w:r>
+              <w:rPr>
+                <w:rFonts w:ascii="Helvetica" w:eastAsia="Times New Roman" w:hAnsi="Helvetica" w:cs="Helvetica"/>
+                <w:color w:val="343741"/>
+                <w:bdr w:val="none" w:sz="0" w:space="0" w:color="auto" w:frame="1"/>
+                <w:lang w:eastAsia="fr-FR"/>
+              </w:rPr>
+              <w:t xml:space="preserve">Data </w:t>
+            </w:r>
+            <w:proofErr w:type="spellStart"/>
+            <w:r>
+              <w:rPr>
+                <w:rFonts w:ascii="Helvetica" w:eastAsia="Times New Roman" w:hAnsi="Helvetica" w:cs="Helvetica"/>
+                <w:color w:val="343741"/>
+                <w:bdr w:val="none" w:sz="0" w:space="0" w:color="auto" w:frame="1"/>
+                <w:lang w:eastAsia="fr-FR"/>
+              </w:rPr>
+              <w:t>stream</w:t>
+            </w:r>
+            <w:proofErr w:type="spellEnd"/>
+            <w:r>
+              <w:rPr>
+                <w:rFonts w:ascii="Helvetica" w:eastAsia="Times New Roman" w:hAnsi="Helvetica" w:cs="Helvetica"/>
+                <w:color w:val="343741"/>
+                <w:bdr w:val="none" w:sz="0" w:space="0" w:color="auto" w:frame="1"/>
+                <w:lang w:eastAsia="fr-FR"/>
+              </w:rPr>
+              <w:t xml:space="preserve"> </w:t>
+            </w:r>
+            <w:proofErr w:type="spellStart"/>
+            <w:r>
+              <w:rPr>
+                <w:rFonts w:ascii="Helvetica" w:eastAsia="Times New Roman" w:hAnsi="Helvetica" w:cs="Helvetica"/>
+                <w:color w:val="343741"/>
+                <w:bdr w:val="none" w:sz="0" w:space="0" w:color="auto" w:frame="1"/>
+                <w:lang w:eastAsia="fr-FR"/>
+              </w:rPr>
+              <w:t>namespace</w:t>
+            </w:r>
+            <w:proofErr w:type="spellEnd"/>
+            <w:r>
+              <w:rPr>
+                <w:rFonts w:ascii="Helvetica" w:eastAsia="Times New Roman" w:hAnsi="Helvetica" w:cs="Helvetica"/>
+                <w:color w:val="343741"/>
+                <w:bdr w:val="none" w:sz="0" w:space="0" w:color="auto" w:frame="1"/>
+                <w:lang w:eastAsia="fr-FR"/>
+              </w:rPr>
+              <w:t>.</w:t>
+            </w:r>
+          </w:p>
+        </w:tc>
+        <w:tc>
+          <w:tcPr>
+            <w:tcW w:w="0" w:type="auto"/>
+            <w:tcBorders>
+              <w:top w:val="single" w:sz="6" w:space="0" w:color="D3DAE6"/>
+              <w:left w:val="nil"/>
+              <w:bottom w:val="single" w:sz="6" w:space="0" w:color="D3DAE6"/>
+              <w:right w:val="nil"/>
+            </w:tcBorders>
+            <w:shd w:val="clear" w:color="auto" w:fill="FFFFFF"/>
+            <w:vAlign w:val="center"/>
+            <w:hideMark/>
+          </w:tcPr>
+          <w:p>
+            <w:pPr>
+              <w:spacing w:after="0" w:line="240" w:lineRule="auto"/>
+              <w:textAlignment w:val="baseline"/>
+              <w:rPr>
+                <w:rFonts w:ascii="Helvetica" w:eastAsia="Times New Roman" w:hAnsi="Helvetica" w:cs="Helvetica"/>
+                <w:color w:val="343741"/>
+                <w:lang w:eastAsia="fr-FR"/>
+              </w:rPr>
+            </w:pPr>
+            <w:proofErr w:type="spellStart"/>
+            <w:proofErr w:type="gramStart"/>
+            <w:r>
+              <w:rPr>
+                <w:rFonts w:ascii="Helvetica" w:eastAsia="Times New Roman" w:hAnsi="Helvetica" w:cs="Helvetica"/>
+                <w:color w:val="343741"/>
+                <w:bdr w:val="none" w:sz="0" w:space="0" w:color="auto" w:frame="1"/>
+                <w:lang w:eastAsia="fr-FR"/>
+              </w:rPr>
+              <w:t>constant</w:t>
+            </w:r>
+            <w:proofErr w:type="gramEnd"/>
+            <w:r>
+              <w:rPr>
+                <w:rFonts w:ascii="Helvetica" w:eastAsia="Times New Roman" w:hAnsi="Helvetica" w:cs="Helvetica"/>
+                <w:color w:val="343741"/>
+                <w:bdr w:val="none" w:sz="0" w:space="0" w:color="auto" w:frame="1"/>
+                <w:lang w:eastAsia="fr-FR"/>
+              </w:rPr>
+              <w:t>_keyword</w:t>
+            </w:r>
+            <w:proofErr w:type="spellEnd"/>
+          </w:p>
+        </w:tc>
+      </w:tr>
+      <w:tr>
+        <w:tc>
+          <w:tcPr>
+            <w:tcW w:w="0" w:type="auto"/>
+            <w:tcBorders>
+              <w:top w:val="single" w:sz="6" w:space="0" w:color="D3DAE6"/>
+              <w:left w:val="nil"/>
+              <w:bottom w:val="single" w:sz="6" w:space="0" w:color="D3DAE6"/>
+              <w:right w:val="nil"/>
+            </w:tcBorders>
+            <w:shd w:val="clear" w:color="auto" w:fill="FFFFFF"/>
+            <w:vAlign w:val="center"/>
+            <w:hideMark/>
+          </w:tcPr>
+          <w:p>
+            <w:pPr>
+              <w:spacing w:after="0" w:line="240" w:lineRule="auto"/>
+              <w:textAlignment w:val="baseline"/>
+              <w:rPr>
+                <w:rFonts w:ascii="Helvetica" w:eastAsia="Times New Roman" w:hAnsi="Helvetica" w:cs="Helvetica"/>
+                <w:color w:val="343741"/>
+                <w:lang w:eastAsia="fr-FR"/>
+              </w:rPr>
+            </w:pPr>
+            <w:proofErr w:type="spellStart"/>
+            <w:proofErr w:type="gramStart"/>
+            <w:r>
+              <w:rPr>
+                <w:rFonts w:ascii="Helvetica" w:eastAsia="Times New Roman" w:hAnsi="Helvetica" w:cs="Helvetica"/>
+                <w:color w:val="343741"/>
+                <w:bdr w:val="none" w:sz="0" w:space="0" w:color="auto" w:frame="1"/>
+                <w:lang w:eastAsia="fr-FR"/>
+              </w:rPr>
+              <w:t>data</w:t>
+            </w:r>
+            <w:proofErr w:type="gramEnd"/>
+            <w:r>
+              <w:rPr>
+                <w:rFonts w:ascii="Helvetica" w:eastAsia="Times New Roman" w:hAnsi="Helvetica" w:cs="Helvetica"/>
+                <w:color w:val="343741"/>
+                <w:bdr w:val="none" w:sz="0" w:space="0" w:color="auto" w:frame="1"/>
+                <w:lang w:eastAsia="fr-FR"/>
+              </w:rPr>
+              <w:t>_stream.type</w:t>
+            </w:r>
+            <w:proofErr w:type="spellEnd"/>
+          </w:p>
+        </w:tc>
+        <w:tc>
+          <w:tcPr>
+            <w:tcW w:w="0" w:type="auto"/>
+            <w:tcBorders>
+              <w:top w:val="single" w:sz="6" w:space="0" w:color="D3DAE6"/>
+              <w:left w:val="nil"/>
+              <w:bottom w:val="single" w:sz="6" w:space="0" w:color="D3DAE6"/>
+              <w:right w:val="nil"/>
+            </w:tcBorders>
+            <w:shd w:val="clear" w:color="auto" w:fill="FFFFFF"/>
+            <w:vAlign w:val="center"/>
+            <w:hideMark/>
+          </w:tcPr>
+          <w:p>
+            <w:pPr>
+              <w:spacing w:after="0" w:line="240" w:lineRule="auto"/>
+              <w:textAlignment w:val="baseline"/>
+              <w:rPr>
+                <w:rFonts w:ascii="Helvetica" w:eastAsia="Times New Roman" w:hAnsi="Helvetica" w:cs="Helvetica"/>
+                <w:color w:val="343741"/>
+                <w:lang w:eastAsia="fr-FR"/>
+              </w:rPr>
+            </w:pPr>
+            <w:r>
+              <w:rPr>
+                <w:rFonts w:ascii="Helvetica" w:eastAsia="Times New Roman" w:hAnsi="Helvetica" w:cs="Helvetica"/>
+                <w:color w:val="343741"/>
+                <w:bdr w:val="none" w:sz="0" w:space="0" w:color="auto" w:frame="1"/>
+                <w:lang w:eastAsia="fr-FR"/>
+              </w:rPr>
+              <w:t xml:space="preserve">Data </w:t>
+            </w:r>
+            <w:proofErr w:type="spellStart"/>
+            <w:r>
+              <w:rPr>
+                <w:rFonts w:ascii="Helvetica" w:eastAsia="Times New Roman" w:hAnsi="Helvetica" w:cs="Helvetica"/>
+                <w:color w:val="343741"/>
+                <w:bdr w:val="none" w:sz="0" w:space="0" w:color="auto" w:frame="1"/>
+                <w:lang w:eastAsia="fr-FR"/>
+              </w:rPr>
+              <w:t>stream</w:t>
+            </w:r>
+            <w:proofErr w:type="spellEnd"/>
+            <w:r>
+              <w:rPr>
+                <w:rFonts w:ascii="Helvetica" w:eastAsia="Times New Roman" w:hAnsi="Helvetica" w:cs="Helvetica"/>
+                <w:color w:val="343741"/>
+                <w:bdr w:val="none" w:sz="0" w:space="0" w:color="auto" w:frame="1"/>
+                <w:lang w:eastAsia="fr-FR"/>
+              </w:rPr>
+              <w:t xml:space="preserve"> type.</w:t>
+            </w:r>
+          </w:p>
+        </w:tc>
+        <w:tc>
+          <w:tcPr>
+            <w:tcW w:w="0" w:type="auto"/>
+            <w:tcBorders>
+              <w:top w:val="single" w:sz="6" w:space="0" w:color="D3DAE6"/>
+              <w:left w:val="nil"/>
+              <w:bottom w:val="single" w:sz="6" w:space="0" w:color="D3DAE6"/>
+              <w:right w:val="nil"/>
+            </w:tcBorders>
+            <w:shd w:val="clear" w:color="auto" w:fill="FFFFFF"/>
+            <w:vAlign w:val="center"/>
+            <w:hideMark/>
+          </w:tcPr>
+          <w:p>
+            <w:pPr>
+              <w:spacing w:after="0" w:line="240" w:lineRule="auto"/>
+              <w:textAlignment w:val="baseline"/>
+              <w:rPr>
+                <w:rFonts w:ascii="Helvetica" w:eastAsia="Times New Roman" w:hAnsi="Helvetica" w:cs="Helvetica"/>
+                <w:color w:val="343741"/>
+                <w:lang w:eastAsia="fr-FR"/>
+              </w:rPr>
+            </w:pPr>
+            <w:proofErr w:type="spellStart"/>
+            <w:proofErr w:type="gramStart"/>
+            <w:r>
+              <w:rPr>
+                <w:rFonts w:ascii="Helvetica" w:eastAsia="Times New Roman" w:hAnsi="Helvetica" w:cs="Helvetica"/>
+                <w:color w:val="343741"/>
+                <w:bdr w:val="none" w:sz="0" w:space="0" w:color="auto" w:frame="1"/>
+                <w:lang w:eastAsia="fr-FR"/>
+              </w:rPr>
+              <w:t>constant</w:t>
+            </w:r>
+            <w:proofErr w:type="gramEnd"/>
+            <w:r>
+              <w:rPr>
+                <w:rFonts w:ascii="Helvetica" w:eastAsia="Times New Roman" w:hAnsi="Helvetica" w:cs="Helvetica"/>
+                <w:color w:val="343741"/>
+                <w:bdr w:val="none" w:sz="0" w:space="0" w:color="auto" w:frame="1"/>
+                <w:lang w:eastAsia="fr-FR"/>
+              </w:rPr>
+              <w:t>_keyword</w:t>
+            </w:r>
+            <w:proofErr w:type="spellEnd"/>
+          </w:p>
+        </w:tc>
+      </w:tr>
+      <w:tr>
+        <w:tc>
+          <w:tcPr>
+            <w:tcW w:w="0" w:type="auto"/>
+            <w:tcBorders>
+              <w:top w:val="single" w:sz="6" w:space="0" w:color="D3DAE6"/>
+              <w:left w:val="nil"/>
+              <w:bottom w:val="single" w:sz="6" w:space="0" w:color="D3DAE6"/>
+              <w:right w:val="nil"/>
+            </w:tcBorders>
+            <w:shd w:val="clear" w:color="auto" w:fill="FFFFFF"/>
+            <w:vAlign w:val="center"/>
+            <w:hideMark/>
+          </w:tcPr>
+          <w:p>
+            <w:pPr>
+              <w:spacing w:after="0" w:line="240" w:lineRule="auto"/>
+              <w:textAlignment w:val="baseline"/>
+              <w:rPr>
+                <w:rFonts w:ascii="Helvetica" w:eastAsia="Times New Roman" w:hAnsi="Helvetica" w:cs="Helvetica"/>
+                <w:color w:val="343741"/>
+                <w:lang w:eastAsia="fr-FR"/>
+              </w:rPr>
+            </w:pPr>
+            <w:proofErr w:type="spellStart"/>
+            <w:r>
+              <w:rPr>
+                <w:rFonts w:ascii="Helvetica" w:eastAsia="Times New Roman" w:hAnsi="Helvetica" w:cs="Helvetica"/>
+                <w:color w:val="343741"/>
+                <w:bdr w:val="none" w:sz="0" w:space="0" w:color="auto" w:frame="1"/>
+                <w:lang w:eastAsia="fr-FR"/>
+              </w:rPr>
+              <w:t>ecs.version</w:t>
+            </w:r>
+            <w:proofErr w:type="spellEnd"/>
+          </w:p>
+        </w:tc>
+        <w:tc>
+          <w:tcPr>
+            <w:tcW w:w="0" w:type="auto"/>
+            <w:tcBorders>
+              <w:top w:val="single" w:sz="6" w:space="0" w:color="D3DAE6"/>
+              <w:left w:val="nil"/>
+              <w:bottom w:val="single" w:sz="6" w:space="0" w:color="D3DAE6"/>
+              <w:right w:val="nil"/>
+            </w:tcBorders>
+            <w:shd w:val="clear" w:color="auto" w:fill="FFFFFF"/>
+            <w:vAlign w:val="center"/>
+            <w:hideMark/>
+          </w:tcPr>
+          <w:p>
+            <w:pPr>
+              <w:spacing w:after="0" w:line="240" w:lineRule="auto"/>
+              <w:textAlignment w:val="baseline"/>
+              <w:rPr>
+                <w:rFonts w:ascii="Helvetica" w:eastAsia="Times New Roman" w:hAnsi="Helvetica" w:cs="Helvetica"/>
+                <w:color w:val="343741"/>
+                <w:lang w:val="en-US" w:eastAsia="fr-FR"/>
+              </w:rPr>
+            </w:pPr>
+            <w:r>
+              <w:rPr>
+                <w:rFonts w:ascii="Helvetica" w:eastAsia="Times New Roman" w:hAnsi="Helvetica" w:cs="Helvetica"/>
+                <w:color w:val="343741"/>
+                <w:bdr w:val="none" w:sz="0" w:space="0" w:color="auto" w:frame="1"/>
+                <w:lang w:val="en-US" w:eastAsia="fr-FR"/>
+              </w:rPr>
+              <w:t>ECS version this event conforms to. </w:t>
+            </w:r>
+            <w:proofErr w:type="spellStart"/>
+            <w:proofErr w:type="gramStart"/>
+            <w:r>
+              <w:rPr>
+                <w:rFonts w:ascii="Consolas" w:eastAsia="Times New Roman" w:hAnsi="Consolas" w:cs="Courier New"/>
+                <w:b/>
+                <w:bCs/>
+                <w:color w:val="7C609E"/>
+                <w:bdr w:val="none" w:sz="0" w:space="0" w:color="auto" w:frame="1"/>
+                <w:shd w:val="clear" w:color="auto" w:fill="F5F7FA"/>
+                <w:lang w:val="en-US" w:eastAsia="fr-FR"/>
+              </w:rPr>
+              <w:t>ecs.version</w:t>
+            </w:r>
+            <w:proofErr w:type="spellEnd"/>
+            <w:proofErr w:type="gramEnd"/>
+            <w:r>
+              <w:rPr>
+                <w:rFonts w:ascii="Helvetica" w:eastAsia="Times New Roman" w:hAnsi="Helvetica" w:cs="Helvetica"/>
+                <w:color w:val="343741"/>
+                <w:bdr w:val="none" w:sz="0" w:space="0" w:color="auto" w:frame="1"/>
+                <w:lang w:val="en-US" w:eastAsia="fr-FR"/>
+              </w:rPr>
+              <w:t> is a required field and must exist in all events. When querying across multiple indices -- which may conform to slightly different ECS versions -- this field lets integrations adjust to the schema version of the events.</w:t>
+            </w:r>
+          </w:p>
+        </w:tc>
+        <w:tc>
+          <w:tcPr>
+            <w:tcW w:w="0" w:type="auto"/>
+            <w:tcBorders>
+              <w:top w:val="single" w:sz="6" w:space="0" w:color="D3DAE6"/>
+              <w:left w:val="nil"/>
+              <w:bottom w:val="single" w:sz="6" w:space="0" w:color="D3DAE6"/>
+              <w:right w:val="nil"/>
+            </w:tcBorders>
+            <w:shd w:val="clear" w:color="auto" w:fill="FFFFFF"/>
+            <w:vAlign w:val="center"/>
+            <w:hideMark/>
+          </w:tcPr>
+          <w:p>
+            <w:pPr>
+              <w:spacing w:after="0" w:line="240" w:lineRule="auto"/>
+              <w:textAlignment w:val="baseline"/>
+              <w:rPr>
+                <w:rFonts w:ascii="Helvetica" w:eastAsia="Times New Roman" w:hAnsi="Helvetica" w:cs="Helvetica"/>
+                <w:color w:val="343741"/>
+                <w:lang w:eastAsia="fr-FR"/>
+              </w:rPr>
+            </w:pPr>
+            <w:proofErr w:type="gramStart"/>
+            <w:r>
+              <w:rPr>
+                <w:rFonts w:ascii="Helvetica" w:eastAsia="Times New Roman" w:hAnsi="Helvetica" w:cs="Helvetica"/>
+                <w:color w:val="343741"/>
+                <w:bdr w:val="none" w:sz="0" w:space="0" w:color="auto" w:frame="1"/>
+                <w:lang w:eastAsia="fr-FR"/>
+              </w:rPr>
+              <w:t>keyword</w:t>
+            </w:r>
+            <w:proofErr w:type="gramEnd"/>
+          </w:p>
+        </w:tc>
+      </w:tr>
+      <w:tr>
+        <w:tc>
+          <w:tcPr>
+            <w:tcW w:w="0" w:type="auto"/>
+            <w:tcBorders>
+              <w:top w:val="single" w:sz="6" w:space="0" w:color="D3DAE6"/>
+              <w:left w:val="nil"/>
+              <w:bottom w:val="single" w:sz="6" w:space="0" w:color="D3DAE6"/>
+              <w:right w:val="nil"/>
+            </w:tcBorders>
+            <w:shd w:val="clear" w:color="auto" w:fill="FFFFFF"/>
+            <w:vAlign w:val="center"/>
+            <w:hideMark/>
+          </w:tcPr>
+          <w:p>
+            <w:pPr>
+              <w:spacing w:after="0" w:line="240" w:lineRule="auto"/>
+              <w:textAlignment w:val="baseline"/>
+              <w:rPr>
+                <w:rFonts w:ascii="Helvetica" w:eastAsia="Times New Roman" w:hAnsi="Helvetica" w:cs="Helvetica"/>
+                <w:color w:val="343741"/>
+                <w:lang w:eastAsia="fr-FR"/>
+              </w:rPr>
+            </w:pPr>
+            <w:proofErr w:type="spellStart"/>
+            <w:r>
+              <w:rPr>
+                <w:rFonts w:ascii="Helvetica" w:eastAsia="Times New Roman" w:hAnsi="Helvetica" w:cs="Helvetica"/>
+                <w:color w:val="343741"/>
+                <w:bdr w:val="none" w:sz="0" w:space="0" w:color="auto" w:frame="1"/>
+                <w:lang w:eastAsia="fr-FR"/>
+              </w:rPr>
+              <w:t>event.created</w:t>
+            </w:r>
+            <w:proofErr w:type="spellEnd"/>
+          </w:p>
+        </w:tc>
+        <w:tc>
+          <w:tcPr>
+            <w:tcW w:w="0" w:type="auto"/>
+            <w:tcBorders>
+              <w:top w:val="single" w:sz="6" w:space="0" w:color="D3DAE6"/>
+              <w:left w:val="nil"/>
+              <w:bottom w:val="single" w:sz="6" w:space="0" w:color="D3DAE6"/>
+              <w:right w:val="nil"/>
+            </w:tcBorders>
+            <w:shd w:val="clear" w:color="auto" w:fill="FFFFFF"/>
+            <w:vAlign w:val="center"/>
+            <w:hideMark/>
+          </w:tcPr>
+          <w:p>
+            <w:pPr>
+              <w:spacing w:after="0" w:line="240" w:lineRule="auto"/>
+              <w:textAlignment w:val="baseline"/>
+              <w:rPr>
+                <w:rFonts w:ascii="Helvetica" w:eastAsia="Times New Roman" w:hAnsi="Helvetica" w:cs="Helvetica"/>
+                <w:color w:val="343741"/>
+                <w:lang w:val="en-US" w:eastAsia="fr-FR"/>
+              </w:rPr>
+            </w:pPr>
+            <w:proofErr w:type="spellStart"/>
+            <w:proofErr w:type="gramStart"/>
+            <w:r>
+              <w:rPr>
+                <w:rFonts w:ascii="Helvetica" w:eastAsia="Times New Roman" w:hAnsi="Helvetica" w:cs="Helvetica"/>
+                <w:color w:val="343741"/>
+                <w:bdr w:val="none" w:sz="0" w:space="0" w:color="auto" w:frame="1"/>
+                <w:lang w:val="en-US" w:eastAsia="fr-FR"/>
+              </w:rPr>
+              <w:t>event.created</w:t>
+            </w:r>
+            <w:proofErr w:type="spellEnd"/>
+            <w:proofErr w:type="gramEnd"/>
+            <w:r>
+              <w:rPr>
+                <w:rFonts w:ascii="Helvetica" w:eastAsia="Times New Roman" w:hAnsi="Helvetica" w:cs="Helvetica"/>
+                <w:color w:val="343741"/>
+                <w:bdr w:val="none" w:sz="0" w:space="0" w:color="auto" w:frame="1"/>
+                <w:lang w:val="en-US" w:eastAsia="fr-FR"/>
+              </w:rPr>
+              <w:t xml:space="preserve"> contains the date/time when the event was first read by an agent, or by your pipeline. This field is distinct from @timestamp in that @timestamp typically contain the time extracted from the original event. In most situations, these two timestamps will be slightly different. The difference can be used to calculate the delay between your source generating an event, and the time when your agent first processed it. This can be used to monitor your agent's or pipeline's ability to keep up with your event source. In case the two timestamps are identical, @timestamp should be used.</w:t>
+            </w:r>
+          </w:p>
+        </w:tc>
+        <w:tc>
+          <w:tcPr>
+            <w:tcW w:w="0" w:type="auto"/>
+            <w:tcBorders>
+              <w:top w:val="single" w:sz="6" w:space="0" w:color="D3DAE6"/>
+              <w:left w:val="nil"/>
+              <w:bottom w:val="single" w:sz="6" w:space="0" w:color="D3DAE6"/>
+              <w:right w:val="nil"/>
+            </w:tcBorders>
+            <w:shd w:val="clear" w:color="auto" w:fill="FFFFFF"/>
+            <w:vAlign w:val="center"/>
+            <w:hideMark/>
+          </w:tcPr>
+          <w:p>
+            <w:pPr>
+              <w:spacing w:after="0" w:line="240" w:lineRule="auto"/>
+              <w:textAlignment w:val="baseline"/>
+              <w:rPr>
+                <w:rFonts w:ascii="Helvetica" w:eastAsia="Times New Roman" w:hAnsi="Helvetica" w:cs="Helvetica"/>
+                <w:color w:val="343741"/>
+                <w:lang w:eastAsia="fr-FR"/>
+              </w:rPr>
+            </w:pPr>
+            <w:proofErr w:type="gramStart"/>
+            <w:r>
+              <w:rPr>
+                <w:rFonts w:ascii="Helvetica" w:eastAsia="Times New Roman" w:hAnsi="Helvetica" w:cs="Helvetica"/>
+                <w:color w:val="343741"/>
+                <w:bdr w:val="none" w:sz="0" w:space="0" w:color="auto" w:frame="1"/>
+                <w:lang w:eastAsia="fr-FR"/>
+              </w:rPr>
+              <w:t>date</w:t>
+            </w:r>
+            <w:proofErr w:type="gramEnd"/>
+          </w:p>
+        </w:tc>
+      </w:tr>
+      <w:tr>
+        <w:tc>
+          <w:tcPr>
+            <w:tcW w:w="0" w:type="auto"/>
+            <w:tcBorders>
+              <w:top w:val="single" w:sz="6" w:space="0" w:color="D3DAE6"/>
+              <w:left w:val="nil"/>
+              <w:bottom w:val="single" w:sz="6" w:space="0" w:color="D3DAE6"/>
+              <w:right w:val="nil"/>
+            </w:tcBorders>
+            <w:shd w:val="clear" w:color="auto" w:fill="FFFFFF"/>
+            <w:vAlign w:val="center"/>
+            <w:hideMark/>
+          </w:tcPr>
+          <w:p>
+            <w:pPr>
+              <w:spacing w:after="0" w:line="240" w:lineRule="auto"/>
+              <w:textAlignment w:val="baseline"/>
+              <w:rPr>
+                <w:rFonts w:ascii="Helvetica" w:eastAsia="Times New Roman" w:hAnsi="Helvetica" w:cs="Helvetica"/>
+                <w:color w:val="343741"/>
+                <w:lang w:eastAsia="fr-FR"/>
+              </w:rPr>
+            </w:pPr>
+            <w:proofErr w:type="spellStart"/>
+            <w:r>
+              <w:rPr>
+                <w:rFonts w:ascii="Helvetica" w:eastAsia="Times New Roman" w:hAnsi="Helvetica" w:cs="Helvetica"/>
+                <w:color w:val="343741"/>
+                <w:bdr w:val="none" w:sz="0" w:space="0" w:color="auto" w:frame="1"/>
+                <w:lang w:eastAsia="fr-FR"/>
+              </w:rPr>
+              <w:t>event.dataset</w:t>
+            </w:r>
+            <w:proofErr w:type="spellEnd"/>
+          </w:p>
+        </w:tc>
+        <w:tc>
+          <w:tcPr>
+            <w:tcW w:w="0" w:type="auto"/>
+            <w:tcBorders>
+              <w:top w:val="single" w:sz="6" w:space="0" w:color="D3DAE6"/>
+              <w:left w:val="nil"/>
+              <w:bottom w:val="single" w:sz="6" w:space="0" w:color="D3DAE6"/>
+              <w:right w:val="nil"/>
+            </w:tcBorders>
+            <w:shd w:val="clear" w:color="auto" w:fill="FFFFFF"/>
+            <w:vAlign w:val="center"/>
+            <w:hideMark/>
+          </w:tcPr>
+          <w:p>
+            <w:pPr>
+              <w:spacing w:after="0" w:line="240" w:lineRule="auto"/>
+              <w:textAlignment w:val="baseline"/>
+              <w:rPr>
+                <w:rFonts w:ascii="Helvetica" w:eastAsia="Times New Roman" w:hAnsi="Helvetica" w:cs="Helvetica"/>
+                <w:color w:val="343741"/>
+                <w:lang w:eastAsia="fr-FR"/>
+              </w:rPr>
+            </w:pPr>
+            <w:r>
+              <w:rPr>
+                <w:rFonts w:ascii="Helvetica" w:eastAsia="Times New Roman" w:hAnsi="Helvetica" w:cs="Helvetica"/>
+                <w:color w:val="343741"/>
+                <w:bdr w:val="none" w:sz="0" w:space="0" w:color="auto" w:frame="1"/>
+                <w:lang w:eastAsia="fr-FR"/>
+              </w:rPr>
+              <w:t>Event dataset</w:t>
+            </w:r>
+          </w:p>
+        </w:tc>
+        <w:tc>
+          <w:tcPr>
+            <w:tcW w:w="0" w:type="auto"/>
+            <w:tcBorders>
+              <w:top w:val="single" w:sz="6" w:space="0" w:color="D3DAE6"/>
+              <w:left w:val="nil"/>
+              <w:bottom w:val="single" w:sz="6" w:space="0" w:color="D3DAE6"/>
+              <w:right w:val="nil"/>
+            </w:tcBorders>
+            <w:shd w:val="clear" w:color="auto" w:fill="FFFFFF"/>
+            <w:vAlign w:val="center"/>
+            <w:hideMark/>
+          </w:tcPr>
+          <w:p>
+            <w:pPr>
+              <w:spacing w:after="0" w:line="240" w:lineRule="auto"/>
+              <w:textAlignment w:val="baseline"/>
+              <w:rPr>
+                <w:rFonts w:ascii="Helvetica" w:eastAsia="Times New Roman" w:hAnsi="Helvetica" w:cs="Helvetica"/>
+                <w:color w:val="343741"/>
+                <w:lang w:eastAsia="fr-FR"/>
+              </w:rPr>
+            </w:pPr>
+            <w:proofErr w:type="spellStart"/>
+            <w:proofErr w:type="gramStart"/>
+            <w:r>
+              <w:rPr>
+                <w:rFonts w:ascii="Helvetica" w:eastAsia="Times New Roman" w:hAnsi="Helvetica" w:cs="Helvetica"/>
+                <w:color w:val="343741"/>
+                <w:bdr w:val="none" w:sz="0" w:space="0" w:color="auto" w:frame="1"/>
+                <w:lang w:eastAsia="fr-FR"/>
+              </w:rPr>
+              <w:t>constant</w:t>
+            </w:r>
+            <w:proofErr w:type="gramEnd"/>
+            <w:r>
+              <w:rPr>
+                <w:rFonts w:ascii="Helvetica" w:eastAsia="Times New Roman" w:hAnsi="Helvetica" w:cs="Helvetica"/>
+                <w:color w:val="343741"/>
+                <w:bdr w:val="none" w:sz="0" w:space="0" w:color="auto" w:frame="1"/>
+                <w:lang w:eastAsia="fr-FR"/>
+              </w:rPr>
+              <w:t>_keyword</w:t>
+            </w:r>
+            <w:proofErr w:type="spellEnd"/>
+          </w:p>
+        </w:tc>
+      </w:tr>
+      <w:tr>
+        <w:tc>
+          <w:tcPr>
+            <w:tcW w:w="0" w:type="auto"/>
+            <w:tcBorders>
+              <w:top w:val="single" w:sz="6" w:space="0" w:color="D3DAE6"/>
+              <w:left w:val="nil"/>
+              <w:bottom w:val="single" w:sz="6" w:space="0" w:color="D3DAE6"/>
+              <w:right w:val="nil"/>
+            </w:tcBorders>
+            <w:shd w:val="clear" w:color="auto" w:fill="FFFFFF"/>
+            <w:vAlign w:val="center"/>
+            <w:hideMark/>
+          </w:tcPr>
+          <w:p>
+            <w:pPr>
+              <w:spacing w:after="0" w:line="240" w:lineRule="auto"/>
+              <w:textAlignment w:val="baseline"/>
+              <w:rPr>
+                <w:rFonts w:ascii="Helvetica" w:eastAsia="Times New Roman" w:hAnsi="Helvetica" w:cs="Helvetica"/>
+                <w:color w:val="343741"/>
+                <w:lang w:eastAsia="fr-FR"/>
+              </w:rPr>
+            </w:pPr>
+            <w:proofErr w:type="spellStart"/>
+            <w:r>
+              <w:rPr>
+                <w:rFonts w:ascii="Helvetica" w:eastAsia="Times New Roman" w:hAnsi="Helvetica" w:cs="Helvetica"/>
+                <w:color w:val="343741"/>
+                <w:bdr w:val="none" w:sz="0" w:space="0" w:color="auto" w:frame="1"/>
+                <w:lang w:eastAsia="fr-FR"/>
+              </w:rPr>
+              <w:t>event.module</w:t>
+            </w:r>
+            <w:proofErr w:type="spellEnd"/>
+          </w:p>
+        </w:tc>
+        <w:tc>
+          <w:tcPr>
+            <w:tcW w:w="0" w:type="auto"/>
+            <w:tcBorders>
+              <w:top w:val="single" w:sz="6" w:space="0" w:color="D3DAE6"/>
+              <w:left w:val="nil"/>
+              <w:bottom w:val="single" w:sz="6" w:space="0" w:color="D3DAE6"/>
+              <w:right w:val="nil"/>
+            </w:tcBorders>
+            <w:shd w:val="clear" w:color="auto" w:fill="FFFFFF"/>
+            <w:vAlign w:val="center"/>
+            <w:hideMark/>
+          </w:tcPr>
+          <w:p>
+            <w:pPr>
+              <w:spacing w:after="0" w:line="240" w:lineRule="auto"/>
+              <w:textAlignment w:val="baseline"/>
+              <w:rPr>
+                <w:rFonts w:ascii="Helvetica" w:eastAsia="Times New Roman" w:hAnsi="Helvetica" w:cs="Helvetica"/>
+                <w:color w:val="343741"/>
+                <w:lang w:eastAsia="fr-FR"/>
+              </w:rPr>
+            </w:pPr>
+            <w:r>
+              <w:rPr>
+                <w:rFonts w:ascii="Helvetica" w:eastAsia="Times New Roman" w:hAnsi="Helvetica" w:cs="Helvetica"/>
+                <w:color w:val="343741"/>
+                <w:bdr w:val="none" w:sz="0" w:space="0" w:color="auto" w:frame="1"/>
+                <w:lang w:eastAsia="fr-FR"/>
+              </w:rPr>
+              <w:t>Event module</w:t>
+            </w:r>
+          </w:p>
+        </w:tc>
+        <w:tc>
+          <w:tcPr>
+            <w:tcW w:w="0" w:type="auto"/>
+            <w:tcBorders>
+              <w:top w:val="single" w:sz="6" w:space="0" w:color="D3DAE6"/>
+              <w:left w:val="nil"/>
+              <w:bottom w:val="single" w:sz="6" w:space="0" w:color="D3DAE6"/>
+              <w:right w:val="nil"/>
+            </w:tcBorders>
+            <w:shd w:val="clear" w:color="auto" w:fill="FFFFFF"/>
+            <w:vAlign w:val="center"/>
+            <w:hideMark/>
+          </w:tcPr>
+          <w:p>
+            <w:pPr>
+              <w:spacing w:after="0" w:line="240" w:lineRule="auto"/>
+              <w:textAlignment w:val="baseline"/>
+              <w:rPr>
+                <w:rFonts w:ascii="Helvetica" w:eastAsia="Times New Roman" w:hAnsi="Helvetica" w:cs="Helvetica"/>
+                <w:color w:val="343741"/>
+                <w:lang w:eastAsia="fr-FR"/>
+              </w:rPr>
+            </w:pPr>
+            <w:proofErr w:type="spellStart"/>
+            <w:proofErr w:type="gramStart"/>
+            <w:r>
+              <w:rPr>
+                <w:rFonts w:ascii="Helvetica" w:eastAsia="Times New Roman" w:hAnsi="Helvetica" w:cs="Helvetica"/>
+                <w:color w:val="343741"/>
+                <w:bdr w:val="none" w:sz="0" w:space="0" w:color="auto" w:frame="1"/>
+                <w:lang w:eastAsia="fr-FR"/>
+              </w:rPr>
+              <w:t>constant</w:t>
+            </w:r>
+            <w:proofErr w:type="gramEnd"/>
+            <w:r>
+              <w:rPr>
+                <w:rFonts w:ascii="Helvetica" w:eastAsia="Times New Roman" w:hAnsi="Helvetica" w:cs="Helvetica"/>
+                <w:color w:val="343741"/>
+                <w:bdr w:val="none" w:sz="0" w:space="0" w:color="auto" w:frame="1"/>
+                <w:lang w:eastAsia="fr-FR"/>
+              </w:rPr>
+              <w:t>_keyword</w:t>
+            </w:r>
+            <w:proofErr w:type="spellEnd"/>
+          </w:p>
+        </w:tc>
+      </w:tr>
+      <w:tr>
+        <w:tc>
+          <w:tcPr>
+            <w:tcW w:w="0" w:type="auto"/>
+            <w:tcBorders>
+              <w:top w:val="single" w:sz="6" w:space="0" w:color="D3DAE6"/>
+              <w:left w:val="nil"/>
+              <w:bottom w:val="single" w:sz="6" w:space="0" w:color="D3DAE6"/>
+              <w:right w:val="nil"/>
+            </w:tcBorders>
+            <w:shd w:val="clear" w:color="auto" w:fill="FFFFFF"/>
+            <w:vAlign w:val="center"/>
+            <w:hideMark/>
+          </w:tcPr>
+          <w:p>
+            <w:pPr>
+              <w:spacing w:after="0" w:line="240" w:lineRule="auto"/>
+              <w:textAlignment w:val="baseline"/>
+              <w:rPr>
+                <w:rFonts w:ascii="Helvetica" w:eastAsia="Times New Roman" w:hAnsi="Helvetica" w:cs="Helvetica"/>
+                <w:color w:val="343741"/>
+                <w:lang w:eastAsia="fr-FR"/>
+              </w:rPr>
+            </w:pPr>
+            <w:proofErr w:type="spellStart"/>
+            <w:r>
+              <w:rPr>
+                <w:rFonts w:ascii="Helvetica" w:eastAsia="Times New Roman" w:hAnsi="Helvetica" w:cs="Helvetica"/>
+                <w:color w:val="343741"/>
+                <w:bdr w:val="none" w:sz="0" w:space="0" w:color="auto" w:frame="1"/>
+                <w:lang w:eastAsia="fr-FR"/>
+              </w:rPr>
+              <w:t>input.type</w:t>
+            </w:r>
+            <w:proofErr w:type="spellEnd"/>
+          </w:p>
+        </w:tc>
+        <w:tc>
+          <w:tcPr>
+            <w:tcW w:w="0" w:type="auto"/>
+            <w:tcBorders>
+              <w:top w:val="single" w:sz="6" w:space="0" w:color="D3DAE6"/>
+              <w:left w:val="nil"/>
+              <w:bottom w:val="single" w:sz="6" w:space="0" w:color="D3DAE6"/>
+              <w:right w:val="nil"/>
+            </w:tcBorders>
+            <w:shd w:val="clear" w:color="auto" w:fill="FFFFFF"/>
+            <w:vAlign w:val="center"/>
+            <w:hideMark/>
+          </w:tcPr>
+          <w:p>
+            <w:pPr>
+              <w:spacing w:after="0" w:line="240" w:lineRule="auto"/>
+              <w:textAlignment w:val="baseline"/>
+              <w:rPr>
+                <w:rFonts w:ascii="Helvetica" w:eastAsia="Times New Roman" w:hAnsi="Helvetica" w:cs="Helvetica"/>
+                <w:color w:val="343741"/>
+                <w:lang w:eastAsia="fr-FR"/>
+              </w:rPr>
+            </w:pPr>
+            <w:r>
+              <w:rPr>
+                <w:rFonts w:ascii="Helvetica" w:eastAsia="Times New Roman" w:hAnsi="Helvetica" w:cs="Helvetica"/>
+                <w:color w:val="343741"/>
+                <w:bdr w:val="none" w:sz="0" w:space="0" w:color="auto" w:frame="1"/>
+                <w:lang w:eastAsia="fr-FR"/>
+              </w:rPr>
+              <w:t xml:space="preserve">Type of </w:t>
+            </w:r>
+            <w:proofErr w:type="spellStart"/>
+            <w:r>
+              <w:rPr>
+                <w:rFonts w:ascii="Helvetica" w:eastAsia="Times New Roman" w:hAnsi="Helvetica" w:cs="Helvetica"/>
+                <w:color w:val="343741"/>
+                <w:bdr w:val="none" w:sz="0" w:space="0" w:color="auto" w:frame="1"/>
+                <w:lang w:eastAsia="fr-FR"/>
+              </w:rPr>
+              <w:t>Filebeat</w:t>
+            </w:r>
+            <w:proofErr w:type="spellEnd"/>
+            <w:r>
+              <w:rPr>
+                <w:rFonts w:ascii="Helvetica" w:eastAsia="Times New Roman" w:hAnsi="Helvetica" w:cs="Helvetica"/>
+                <w:color w:val="343741"/>
+                <w:bdr w:val="none" w:sz="0" w:space="0" w:color="auto" w:frame="1"/>
+                <w:lang w:eastAsia="fr-FR"/>
+              </w:rPr>
+              <w:t xml:space="preserve"> input.</w:t>
+            </w:r>
+          </w:p>
+        </w:tc>
+        <w:tc>
+          <w:tcPr>
+            <w:tcW w:w="0" w:type="auto"/>
+            <w:tcBorders>
+              <w:top w:val="single" w:sz="6" w:space="0" w:color="D3DAE6"/>
+              <w:left w:val="nil"/>
+              <w:bottom w:val="single" w:sz="6" w:space="0" w:color="D3DAE6"/>
+              <w:right w:val="nil"/>
+            </w:tcBorders>
+            <w:shd w:val="clear" w:color="auto" w:fill="FFFFFF"/>
+            <w:vAlign w:val="center"/>
+            <w:hideMark/>
+          </w:tcPr>
+          <w:p>
+            <w:pPr>
+              <w:spacing w:after="0" w:line="240" w:lineRule="auto"/>
+              <w:textAlignment w:val="baseline"/>
+              <w:rPr>
+                <w:rFonts w:ascii="Helvetica" w:eastAsia="Times New Roman" w:hAnsi="Helvetica" w:cs="Helvetica"/>
+                <w:color w:val="343741"/>
+                <w:lang w:eastAsia="fr-FR"/>
+              </w:rPr>
+            </w:pPr>
+            <w:proofErr w:type="gramStart"/>
+            <w:r>
+              <w:rPr>
+                <w:rFonts w:ascii="Helvetica" w:eastAsia="Times New Roman" w:hAnsi="Helvetica" w:cs="Helvetica"/>
+                <w:color w:val="343741"/>
+                <w:bdr w:val="none" w:sz="0" w:space="0" w:color="auto" w:frame="1"/>
+                <w:lang w:eastAsia="fr-FR"/>
+              </w:rPr>
+              <w:t>keyword</w:t>
+            </w:r>
+            <w:proofErr w:type="gramEnd"/>
+          </w:p>
+        </w:tc>
+      </w:tr>
+      <w:tr>
+        <w:tc>
+          <w:tcPr>
+            <w:tcW w:w="0" w:type="auto"/>
+            <w:tcBorders>
+              <w:top w:val="single" w:sz="6" w:space="0" w:color="D3DAE6"/>
+              <w:left w:val="nil"/>
+              <w:bottom w:val="single" w:sz="6" w:space="0" w:color="D3DAE6"/>
+              <w:right w:val="nil"/>
+            </w:tcBorders>
+            <w:shd w:val="clear" w:color="auto" w:fill="FFFFFF"/>
+            <w:vAlign w:val="center"/>
+            <w:hideMark/>
+          </w:tcPr>
+          <w:p>
+            <w:pPr>
+              <w:spacing w:after="0" w:line="240" w:lineRule="auto"/>
+              <w:textAlignment w:val="baseline"/>
+              <w:rPr>
+                <w:rFonts w:ascii="Helvetica" w:eastAsia="Times New Roman" w:hAnsi="Helvetica" w:cs="Helvetica"/>
+                <w:color w:val="343741"/>
+                <w:lang w:eastAsia="fr-FR"/>
+              </w:rPr>
+            </w:pPr>
+            <w:proofErr w:type="spellStart"/>
+            <w:r>
+              <w:rPr>
+                <w:rFonts w:ascii="Helvetica" w:eastAsia="Times New Roman" w:hAnsi="Helvetica" w:cs="Helvetica"/>
+                <w:color w:val="343741"/>
+                <w:bdr w:val="none" w:sz="0" w:space="0" w:color="auto" w:frame="1"/>
+                <w:lang w:eastAsia="fr-FR"/>
+              </w:rPr>
+              <w:t>log.level</w:t>
+            </w:r>
+            <w:proofErr w:type="spellEnd"/>
+          </w:p>
+        </w:tc>
+        <w:tc>
+          <w:tcPr>
+            <w:tcW w:w="0" w:type="auto"/>
+            <w:tcBorders>
+              <w:top w:val="single" w:sz="6" w:space="0" w:color="D3DAE6"/>
+              <w:left w:val="nil"/>
+              <w:bottom w:val="single" w:sz="6" w:space="0" w:color="D3DAE6"/>
+              <w:right w:val="nil"/>
+            </w:tcBorders>
+            <w:shd w:val="clear" w:color="auto" w:fill="FFFFFF"/>
+            <w:vAlign w:val="center"/>
+            <w:hideMark/>
+          </w:tcPr>
+          <w:p>
+            <w:pPr>
+              <w:spacing w:after="0" w:line="240" w:lineRule="auto"/>
+              <w:textAlignment w:val="baseline"/>
+              <w:rPr>
+                <w:rFonts w:ascii="Helvetica" w:eastAsia="Times New Roman" w:hAnsi="Helvetica" w:cs="Helvetica"/>
+                <w:color w:val="343741"/>
+                <w:lang w:eastAsia="fr-FR"/>
+              </w:rPr>
+            </w:pPr>
+            <w:r>
+              <w:rPr>
+                <w:rFonts w:ascii="Helvetica" w:eastAsia="Times New Roman" w:hAnsi="Helvetica" w:cs="Helvetica"/>
+                <w:color w:val="343741"/>
+                <w:bdr w:val="none" w:sz="0" w:space="0" w:color="auto" w:frame="1"/>
+                <w:lang w:val="en-US" w:eastAsia="fr-FR"/>
+              </w:rPr>
+              <w:t>Original log level of the log event. If the source of the event provides a log level or textual severity, this is the one that goes in </w:t>
+            </w:r>
+            <w:proofErr w:type="spellStart"/>
+            <w:proofErr w:type="gramStart"/>
+            <w:r>
+              <w:rPr>
+                <w:rFonts w:ascii="Consolas" w:eastAsia="Times New Roman" w:hAnsi="Consolas" w:cs="Courier New"/>
+                <w:b/>
+                <w:bCs/>
+                <w:color w:val="7C609E"/>
+                <w:bdr w:val="none" w:sz="0" w:space="0" w:color="auto" w:frame="1"/>
+                <w:shd w:val="clear" w:color="auto" w:fill="F5F7FA"/>
+                <w:lang w:val="en-US" w:eastAsia="fr-FR"/>
+              </w:rPr>
+              <w:t>log.level</w:t>
+            </w:r>
+            <w:proofErr w:type="spellEnd"/>
+            <w:proofErr w:type="gramEnd"/>
+            <w:r>
+              <w:rPr>
+                <w:rFonts w:ascii="Helvetica" w:eastAsia="Times New Roman" w:hAnsi="Helvetica" w:cs="Helvetica"/>
+                <w:color w:val="343741"/>
+                <w:bdr w:val="none" w:sz="0" w:space="0" w:color="auto" w:frame="1"/>
+                <w:lang w:val="en-US" w:eastAsia="fr-FR"/>
+              </w:rPr>
+              <w:t>. If your source doesn't specify one, you may put your event transport's severity here (</w:t>
+            </w:r>
+            <w:proofErr w:type="gramStart"/>
+            <w:r>
+              <w:rPr>
+                <w:rFonts w:ascii="Helvetica" w:eastAsia="Times New Roman" w:hAnsi="Helvetica" w:cs="Helvetica"/>
+                <w:color w:val="343741"/>
+                <w:bdr w:val="none" w:sz="0" w:space="0" w:color="auto" w:frame="1"/>
+                <w:lang w:val="en-US" w:eastAsia="fr-FR"/>
+              </w:rPr>
+              <w:t>e.g.</w:t>
+            </w:r>
+            <w:proofErr w:type="gramEnd"/>
+            <w:r>
+              <w:rPr>
+                <w:rFonts w:ascii="Helvetica" w:eastAsia="Times New Roman" w:hAnsi="Helvetica" w:cs="Helvetica"/>
+                <w:color w:val="343741"/>
+                <w:bdr w:val="none" w:sz="0" w:space="0" w:color="auto" w:frame="1"/>
+                <w:lang w:val="en-US" w:eastAsia="fr-FR"/>
+              </w:rPr>
+              <w:t xml:space="preserve"> Syslog severity). </w:t>
+            </w:r>
+            <w:proofErr w:type="spellStart"/>
+            <w:r>
+              <w:rPr>
+                <w:rFonts w:ascii="Helvetica" w:eastAsia="Times New Roman" w:hAnsi="Helvetica" w:cs="Helvetica"/>
+                <w:color w:val="343741"/>
+                <w:bdr w:val="none" w:sz="0" w:space="0" w:color="auto" w:frame="1"/>
+                <w:lang w:eastAsia="fr-FR"/>
+              </w:rPr>
+              <w:t>Some</w:t>
+            </w:r>
+            <w:proofErr w:type="spellEnd"/>
+            <w:r>
+              <w:rPr>
+                <w:rFonts w:ascii="Helvetica" w:eastAsia="Times New Roman" w:hAnsi="Helvetica" w:cs="Helvetica"/>
+                <w:color w:val="343741"/>
+                <w:bdr w:val="none" w:sz="0" w:space="0" w:color="auto" w:frame="1"/>
+                <w:lang w:eastAsia="fr-FR"/>
+              </w:rPr>
+              <w:t xml:space="preserve"> </w:t>
+            </w:r>
+            <w:proofErr w:type="spellStart"/>
+            <w:r>
+              <w:rPr>
+                <w:rFonts w:ascii="Helvetica" w:eastAsia="Times New Roman" w:hAnsi="Helvetica" w:cs="Helvetica"/>
+                <w:color w:val="343741"/>
+                <w:bdr w:val="none" w:sz="0" w:space="0" w:color="auto" w:frame="1"/>
+                <w:lang w:eastAsia="fr-FR"/>
+              </w:rPr>
+              <w:t>examples</w:t>
+            </w:r>
+            <w:proofErr w:type="spellEnd"/>
+            <w:r>
+              <w:rPr>
+                <w:rFonts w:ascii="Helvetica" w:eastAsia="Times New Roman" w:hAnsi="Helvetica" w:cs="Helvetica"/>
+                <w:color w:val="343741"/>
+                <w:bdr w:val="none" w:sz="0" w:space="0" w:color="auto" w:frame="1"/>
+                <w:lang w:eastAsia="fr-FR"/>
+              </w:rPr>
+              <w:t xml:space="preserve"> are </w:t>
+            </w:r>
+            <w:proofErr w:type="spellStart"/>
+            <w:r>
+              <w:rPr>
+                <w:rFonts w:ascii="Consolas" w:eastAsia="Times New Roman" w:hAnsi="Consolas" w:cs="Courier New"/>
+                <w:b/>
+                <w:bCs/>
+                <w:color w:val="7C609E"/>
+                <w:bdr w:val="none" w:sz="0" w:space="0" w:color="auto" w:frame="1"/>
+                <w:shd w:val="clear" w:color="auto" w:fill="F5F7FA"/>
+                <w:lang w:eastAsia="fr-FR"/>
+              </w:rPr>
+              <w:t>warn</w:t>
+            </w:r>
+            <w:proofErr w:type="spellEnd"/>
+            <w:r>
+              <w:rPr>
+                <w:rFonts w:ascii="Helvetica" w:eastAsia="Times New Roman" w:hAnsi="Helvetica" w:cs="Helvetica"/>
+                <w:color w:val="343741"/>
+                <w:bdr w:val="none" w:sz="0" w:space="0" w:color="auto" w:frame="1"/>
+                <w:lang w:eastAsia="fr-FR"/>
+              </w:rPr>
+              <w:t>, </w:t>
+            </w:r>
+            <w:proofErr w:type="spellStart"/>
+            <w:r>
+              <w:rPr>
+                <w:rFonts w:ascii="Consolas" w:eastAsia="Times New Roman" w:hAnsi="Consolas" w:cs="Courier New"/>
+                <w:b/>
+                <w:bCs/>
+                <w:color w:val="7C609E"/>
+                <w:bdr w:val="none" w:sz="0" w:space="0" w:color="auto" w:frame="1"/>
+                <w:shd w:val="clear" w:color="auto" w:fill="F5F7FA"/>
+                <w:lang w:eastAsia="fr-FR"/>
+              </w:rPr>
+              <w:t>err</w:t>
+            </w:r>
+            <w:proofErr w:type="spellEnd"/>
+            <w:r>
+              <w:rPr>
+                <w:rFonts w:ascii="Helvetica" w:eastAsia="Times New Roman" w:hAnsi="Helvetica" w:cs="Helvetica"/>
+                <w:color w:val="343741"/>
+                <w:bdr w:val="none" w:sz="0" w:space="0" w:color="auto" w:frame="1"/>
+                <w:lang w:eastAsia="fr-FR"/>
+              </w:rPr>
+              <w:t>, </w:t>
+            </w:r>
+            <w:r>
+              <w:rPr>
+                <w:rFonts w:ascii="Consolas" w:eastAsia="Times New Roman" w:hAnsi="Consolas" w:cs="Courier New"/>
+                <w:b/>
+                <w:bCs/>
+                <w:color w:val="7C609E"/>
+                <w:bdr w:val="none" w:sz="0" w:space="0" w:color="auto" w:frame="1"/>
+                <w:shd w:val="clear" w:color="auto" w:fill="F5F7FA"/>
+                <w:lang w:eastAsia="fr-FR"/>
+              </w:rPr>
+              <w:t>i</w:t>
+            </w:r>
+            <w:r>
+              <w:rPr>
+                <w:rFonts w:ascii="Helvetica" w:eastAsia="Times New Roman" w:hAnsi="Helvetica" w:cs="Helvetica"/>
+                <w:color w:val="343741"/>
+                <w:bdr w:val="none" w:sz="0" w:space="0" w:color="auto" w:frame="1"/>
+                <w:lang w:eastAsia="fr-FR"/>
+              </w:rPr>
+              <w:t>, </w:t>
+            </w:r>
+            <w:proofErr w:type="spellStart"/>
+            <w:r>
+              <w:rPr>
+                <w:rFonts w:ascii="Consolas" w:eastAsia="Times New Roman" w:hAnsi="Consolas" w:cs="Courier New"/>
+                <w:b/>
+                <w:bCs/>
+                <w:color w:val="7C609E"/>
+                <w:bdr w:val="none" w:sz="0" w:space="0" w:color="auto" w:frame="1"/>
+                <w:shd w:val="clear" w:color="auto" w:fill="F5F7FA"/>
+                <w:lang w:eastAsia="fr-FR"/>
+              </w:rPr>
+              <w:t>informational</w:t>
+            </w:r>
+            <w:proofErr w:type="spellEnd"/>
+            <w:r>
+              <w:rPr>
+                <w:rFonts w:ascii="Helvetica" w:eastAsia="Times New Roman" w:hAnsi="Helvetica" w:cs="Helvetica"/>
+                <w:color w:val="343741"/>
+                <w:bdr w:val="none" w:sz="0" w:space="0" w:color="auto" w:frame="1"/>
+                <w:lang w:eastAsia="fr-FR"/>
+              </w:rPr>
+              <w:t>.</w:t>
+            </w:r>
+          </w:p>
+        </w:tc>
+        <w:tc>
+          <w:tcPr>
+            <w:tcW w:w="0" w:type="auto"/>
+            <w:tcBorders>
+              <w:top w:val="single" w:sz="6" w:space="0" w:color="D3DAE6"/>
+              <w:left w:val="nil"/>
+              <w:bottom w:val="single" w:sz="6" w:space="0" w:color="D3DAE6"/>
+              <w:right w:val="nil"/>
+            </w:tcBorders>
+            <w:shd w:val="clear" w:color="auto" w:fill="FFFFFF"/>
+            <w:vAlign w:val="center"/>
+            <w:hideMark/>
+          </w:tcPr>
+          <w:p>
+            <w:pPr>
+              <w:spacing w:after="0" w:line="240" w:lineRule="auto"/>
+              <w:textAlignment w:val="baseline"/>
+              <w:rPr>
+                <w:rFonts w:ascii="Helvetica" w:eastAsia="Times New Roman" w:hAnsi="Helvetica" w:cs="Helvetica"/>
+                <w:color w:val="343741"/>
+                <w:lang w:eastAsia="fr-FR"/>
+              </w:rPr>
+            </w:pPr>
+            <w:proofErr w:type="gramStart"/>
+            <w:r>
+              <w:rPr>
+                <w:rFonts w:ascii="Helvetica" w:eastAsia="Times New Roman" w:hAnsi="Helvetica" w:cs="Helvetica"/>
+                <w:color w:val="343741"/>
+                <w:bdr w:val="none" w:sz="0" w:space="0" w:color="auto" w:frame="1"/>
+                <w:lang w:eastAsia="fr-FR"/>
+              </w:rPr>
+              <w:t>keyword</w:t>
+            </w:r>
+            <w:proofErr w:type="gramEnd"/>
+          </w:p>
+        </w:tc>
+      </w:tr>
+      <w:tr>
+        <w:tc>
+          <w:tcPr>
+            <w:tcW w:w="0" w:type="auto"/>
+            <w:tcBorders>
+              <w:top w:val="single" w:sz="6" w:space="0" w:color="D3DAE6"/>
+              <w:left w:val="nil"/>
+              <w:bottom w:val="single" w:sz="6" w:space="0" w:color="D3DAE6"/>
+              <w:right w:val="nil"/>
+            </w:tcBorders>
+            <w:shd w:val="clear" w:color="auto" w:fill="FFFFFF"/>
+            <w:vAlign w:val="center"/>
+            <w:hideMark/>
+          </w:tcPr>
+          <w:p>
+            <w:pPr>
+              <w:spacing w:after="0" w:line="240" w:lineRule="auto"/>
+              <w:textAlignment w:val="baseline"/>
+              <w:rPr>
+                <w:rFonts w:ascii="Helvetica" w:eastAsia="Times New Roman" w:hAnsi="Helvetica" w:cs="Helvetica"/>
+                <w:color w:val="343741"/>
+                <w:lang w:eastAsia="fr-FR"/>
+              </w:rPr>
+            </w:pPr>
+            <w:proofErr w:type="gramStart"/>
+            <w:r>
+              <w:rPr>
+                <w:rFonts w:ascii="Helvetica" w:eastAsia="Times New Roman" w:hAnsi="Helvetica" w:cs="Helvetica"/>
+                <w:color w:val="343741"/>
+                <w:bdr w:val="none" w:sz="0" w:space="0" w:color="auto" w:frame="1"/>
+                <w:lang w:eastAsia="fr-FR"/>
+              </w:rPr>
+              <w:t>message</w:t>
+            </w:r>
+            <w:proofErr w:type="gramEnd"/>
+          </w:p>
+        </w:tc>
+        <w:tc>
+          <w:tcPr>
+            <w:tcW w:w="0" w:type="auto"/>
+            <w:tcBorders>
+              <w:top w:val="single" w:sz="6" w:space="0" w:color="D3DAE6"/>
+              <w:left w:val="nil"/>
+              <w:bottom w:val="single" w:sz="6" w:space="0" w:color="D3DAE6"/>
+              <w:right w:val="nil"/>
+            </w:tcBorders>
+            <w:shd w:val="clear" w:color="auto" w:fill="FFFFFF"/>
+            <w:vAlign w:val="center"/>
+            <w:hideMark/>
+          </w:tcPr>
+          <w:p>
+            <w:pPr>
+              <w:spacing w:after="0" w:line="240" w:lineRule="auto"/>
+              <w:textAlignment w:val="baseline"/>
+              <w:rPr>
+                <w:rFonts w:ascii="Helvetica" w:eastAsia="Times New Roman" w:hAnsi="Helvetica" w:cs="Helvetica"/>
+                <w:color w:val="343741"/>
+                <w:lang w:val="en-US" w:eastAsia="fr-FR"/>
+              </w:rPr>
+            </w:pPr>
+            <w:r>
+              <w:rPr>
+                <w:rFonts w:ascii="Helvetica" w:eastAsia="Times New Roman" w:hAnsi="Helvetica" w:cs="Helvetica"/>
+                <w:color w:val="343741"/>
+                <w:bdr w:val="none" w:sz="0" w:space="0" w:color="auto" w:frame="1"/>
+                <w:lang w:val="en-US" w:eastAsia="fr-FR"/>
+              </w:rPr>
+              <w:t>For log events the message field contains the log message, optimized for viewing in a log viewer. For structured logs without an original message field, other fields can be concatenated to form a human-readable summary of the event. If multiple messages exist, they can be combined into one message.</w:t>
+            </w:r>
+          </w:p>
+        </w:tc>
+        <w:tc>
+          <w:tcPr>
+            <w:tcW w:w="0" w:type="auto"/>
+            <w:tcBorders>
+              <w:top w:val="single" w:sz="6" w:space="0" w:color="D3DAE6"/>
+              <w:left w:val="nil"/>
+              <w:bottom w:val="single" w:sz="6" w:space="0" w:color="D3DAE6"/>
+              <w:right w:val="nil"/>
+            </w:tcBorders>
+            <w:shd w:val="clear" w:color="auto" w:fill="FFFFFF"/>
+            <w:vAlign w:val="center"/>
+            <w:hideMark/>
+          </w:tcPr>
+          <w:p>
+            <w:pPr>
+              <w:spacing w:after="0" w:line="240" w:lineRule="auto"/>
+              <w:textAlignment w:val="baseline"/>
+              <w:rPr>
+                <w:rFonts w:ascii="Helvetica" w:eastAsia="Times New Roman" w:hAnsi="Helvetica" w:cs="Helvetica"/>
+                <w:color w:val="343741"/>
+                <w:lang w:eastAsia="fr-FR"/>
+              </w:rPr>
+            </w:pPr>
+            <w:proofErr w:type="spellStart"/>
+            <w:proofErr w:type="gramStart"/>
+            <w:r>
+              <w:rPr>
+                <w:rFonts w:ascii="Helvetica" w:eastAsia="Times New Roman" w:hAnsi="Helvetica" w:cs="Helvetica"/>
+                <w:color w:val="343741"/>
+                <w:bdr w:val="none" w:sz="0" w:space="0" w:color="auto" w:frame="1"/>
+                <w:lang w:eastAsia="fr-FR"/>
+              </w:rPr>
+              <w:t>match</w:t>
+            </w:r>
+            <w:proofErr w:type="gramEnd"/>
+            <w:r>
+              <w:rPr>
+                <w:rFonts w:ascii="Helvetica" w:eastAsia="Times New Roman" w:hAnsi="Helvetica" w:cs="Helvetica"/>
+                <w:color w:val="343741"/>
+                <w:bdr w:val="none" w:sz="0" w:space="0" w:color="auto" w:frame="1"/>
+                <w:lang w:eastAsia="fr-FR"/>
+              </w:rPr>
+              <w:t>_only_text</w:t>
+            </w:r>
+            <w:proofErr w:type="spellEnd"/>
+          </w:p>
+        </w:tc>
+      </w:tr>
+      <w:tr>
+        <w:tc>
+          <w:tcPr>
+            <w:tcW w:w="0" w:type="auto"/>
+            <w:tcBorders>
+              <w:top w:val="single" w:sz="6" w:space="0" w:color="D3DAE6"/>
+              <w:left w:val="nil"/>
+              <w:bottom w:val="single" w:sz="6" w:space="0" w:color="D3DAE6"/>
+              <w:right w:val="nil"/>
+            </w:tcBorders>
+            <w:shd w:val="clear" w:color="auto" w:fill="FFFFFF"/>
+            <w:vAlign w:val="center"/>
+            <w:hideMark/>
+          </w:tcPr>
+          <w:p>
+            <w:pPr>
+              <w:spacing w:after="0" w:line="240" w:lineRule="auto"/>
+              <w:textAlignment w:val="baseline"/>
+              <w:rPr>
+                <w:rFonts w:ascii="Helvetica" w:eastAsia="Times New Roman" w:hAnsi="Helvetica" w:cs="Helvetica"/>
+                <w:color w:val="343741"/>
+                <w:lang w:eastAsia="fr-FR"/>
+              </w:rPr>
+            </w:pPr>
+            <w:proofErr w:type="gramStart"/>
+            <w:r>
+              <w:rPr>
+                <w:rFonts w:ascii="Helvetica" w:eastAsia="Times New Roman" w:hAnsi="Helvetica" w:cs="Helvetica"/>
+                <w:color w:val="343741"/>
+                <w:bdr w:val="none" w:sz="0" w:space="0" w:color="auto" w:frame="1"/>
+                <w:lang w:eastAsia="fr-FR"/>
+              </w:rPr>
+              <w:t>tags</w:t>
+            </w:r>
+            <w:proofErr w:type="gramEnd"/>
+          </w:p>
+        </w:tc>
+        <w:tc>
+          <w:tcPr>
+            <w:tcW w:w="0" w:type="auto"/>
+            <w:tcBorders>
+              <w:top w:val="single" w:sz="6" w:space="0" w:color="D3DAE6"/>
+              <w:left w:val="nil"/>
+              <w:bottom w:val="single" w:sz="6" w:space="0" w:color="D3DAE6"/>
+              <w:right w:val="nil"/>
+            </w:tcBorders>
+            <w:shd w:val="clear" w:color="auto" w:fill="FFFFFF"/>
+            <w:vAlign w:val="center"/>
+            <w:hideMark/>
+          </w:tcPr>
+          <w:p>
+            <w:pPr>
+              <w:spacing w:after="0" w:line="240" w:lineRule="auto"/>
+              <w:textAlignment w:val="baseline"/>
+              <w:rPr>
+                <w:rFonts w:ascii="Helvetica" w:eastAsia="Times New Roman" w:hAnsi="Helvetica" w:cs="Helvetica"/>
+                <w:color w:val="343741"/>
+                <w:lang w:eastAsia="fr-FR"/>
+              </w:rPr>
+            </w:pPr>
+            <w:r>
+              <w:rPr>
+                <w:rFonts w:ascii="Helvetica" w:eastAsia="Times New Roman" w:hAnsi="Helvetica" w:cs="Helvetica"/>
+                <w:color w:val="343741"/>
+                <w:bdr w:val="none" w:sz="0" w:space="0" w:color="auto" w:frame="1"/>
+                <w:lang w:eastAsia="fr-FR"/>
+              </w:rPr>
+              <w:t xml:space="preserve">User </w:t>
+            </w:r>
+            <w:proofErr w:type="spellStart"/>
+            <w:r>
+              <w:rPr>
+                <w:rFonts w:ascii="Helvetica" w:eastAsia="Times New Roman" w:hAnsi="Helvetica" w:cs="Helvetica"/>
+                <w:color w:val="343741"/>
+                <w:bdr w:val="none" w:sz="0" w:space="0" w:color="auto" w:frame="1"/>
+                <w:lang w:eastAsia="fr-FR"/>
+              </w:rPr>
+              <w:t>defined</w:t>
+            </w:r>
+            <w:proofErr w:type="spellEnd"/>
+            <w:r>
+              <w:rPr>
+                <w:rFonts w:ascii="Helvetica" w:eastAsia="Times New Roman" w:hAnsi="Helvetica" w:cs="Helvetica"/>
+                <w:color w:val="343741"/>
+                <w:bdr w:val="none" w:sz="0" w:space="0" w:color="auto" w:frame="1"/>
+                <w:lang w:eastAsia="fr-FR"/>
+              </w:rPr>
+              <w:t xml:space="preserve"> tags</w:t>
+            </w:r>
+          </w:p>
+        </w:tc>
+        <w:tc>
+          <w:tcPr>
+            <w:tcW w:w="0" w:type="auto"/>
+            <w:tcBorders>
+              <w:top w:val="single" w:sz="6" w:space="0" w:color="D3DAE6"/>
+              <w:left w:val="nil"/>
+              <w:bottom w:val="single" w:sz="6" w:space="0" w:color="D3DAE6"/>
+              <w:right w:val="nil"/>
+            </w:tcBorders>
+            <w:shd w:val="clear" w:color="auto" w:fill="FFFFFF"/>
+            <w:vAlign w:val="center"/>
+            <w:hideMark/>
+          </w:tcPr>
+          <w:p>
+            <w:pPr>
+              <w:spacing w:after="0" w:line="240" w:lineRule="auto"/>
+              <w:textAlignment w:val="baseline"/>
+              <w:rPr>
+                <w:rFonts w:ascii="Helvetica" w:eastAsia="Times New Roman" w:hAnsi="Helvetica" w:cs="Helvetica"/>
+                <w:color w:val="343741"/>
+                <w:lang w:eastAsia="fr-FR"/>
+              </w:rPr>
+            </w:pPr>
+            <w:proofErr w:type="gramStart"/>
+            <w:r>
+              <w:rPr>
+                <w:rFonts w:ascii="Helvetica" w:eastAsia="Times New Roman" w:hAnsi="Helvetica" w:cs="Helvetica"/>
+                <w:color w:val="343741"/>
+                <w:bdr w:val="none" w:sz="0" w:space="0" w:color="auto" w:frame="1"/>
+                <w:lang w:eastAsia="fr-FR"/>
+              </w:rPr>
+              <w:t>keyword</w:t>
+            </w:r>
+            <w:proofErr w:type="gramEnd"/>
+          </w:p>
+        </w:tc>
+      </w:tr>
+      <w:tr>
+        <w:tc>
+          <w:tcPr>
+            <w:tcW w:w="0" w:type="auto"/>
+            <w:tcBorders>
+              <w:top w:val="single" w:sz="6" w:space="0" w:color="D3DAE6"/>
+              <w:left w:val="nil"/>
+              <w:bottom w:val="single" w:sz="6" w:space="0" w:color="D3DAE6"/>
+              <w:right w:val="nil"/>
+            </w:tcBorders>
+            <w:shd w:val="clear" w:color="auto" w:fill="FFFFFF"/>
+            <w:vAlign w:val="center"/>
+            <w:hideMark/>
+          </w:tcPr>
+          <w:p>
+            <w:pPr>
+              <w:spacing w:after="0" w:line="240" w:lineRule="auto"/>
+              <w:textAlignment w:val="baseline"/>
+              <w:rPr>
+                <w:rFonts w:ascii="Helvetica" w:eastAsia="Times New Roman" w:hAnsi="Helvetica" w:cs="Helvetica"/>
+                <w:color w:val="343741"/>
+                <w:lang w:eastAsia="fr-FR"/>
+              </w:rPr>
+            </w:pPr>
+            <w:proofErr w:type="spellStart"/>
+            <w:r>
+              <w:rPr>
+                <w:rFonts w:ascii="Helvetica" w:eastAsia="Times New Roman" w:hAnsi="Helvetica" w:cs="Helvetica"/>
+                <w:color w:val="343741"/>
+                <w:bdr w:val="none" w:sz="0" w:space="0" w:color="auto" w:frame="1"/>
+                <w:lang w:eastAsia="fr-FR"/>
+              </w:rPr>
+              <w:t>winlog.activity_id</w:t>
+            </w:r>
+            <w:proofErr w:type="spellEnd"/>
+          </w:p>
+        </w:tc>
+        <w:tc>
+          <w:tcPr>
+            <w:tcW w:w="0" w:type="auto"/>
+            <w:tcBorders>
+              <w:top w:val="single" w:sz="6" w:space="0" w:color="D3DAE6"/>
+              <w:left w:val="nil"/>
+              <w:bottom w:val="single" w:sz="6" w:space="0" w:color="D3DAE6"/>
+              <w:right w:val="nil"/>
+            </w:tcBorders>
+            <w:shd w:val="clear" w:color="auto" w:fill="FFFFFF"/>
+            <w:vAlign w:val="center"/>
+            <w:hideMark/>
+          </w:tcPr>
+          <w:p>
+            <w:pPr>
+              <w:spacing w:after="0" w:line="240" w:lineRule="auto"/>
+              <w:textAlignment w:val="baseline"/>
+              <w:rPr>
+                <w:rFonts w:ascii="Helvetica" w:eastAsia="Times New Roman" w:hAnsi="Helvetica" w:cs="Helvetica"/>
+                <w:color w:val="343741"/>
+                <w:lang w:val="en-US" w:eastAsia="fr-FR"/>
+              </w:rPr>
+            </w:pPr>
+            <w:r>
+              <w:rPr>
+                <w:rFonts w:ascii="Helvetica" w:eastAsia="Times New Roman" w:hAnsi="Helvetica" w:cs="Helvetica"/>
+                <w:color w:val="343741"/>
+                <w:bdr w:val="none" w:sz="0" w:space="0" w:color="auto" w:frame="1"/>
+                <w:lang w:val="en-US" w:eastAsia="fr-FR"/>
+              </w:rPr>
+              <w:t>A globally unique identifier that identifies the current activity. The events that are published with this identifier are part of the same activity.</w:t>
+            </w:r>
+          </w:p>
+        </w:tc>
+        <w:tc>
+          <w:tcPr>
+            <w:tcW w:w="0" w:type="auto"/>
+            <w:tcBorders>
+              <w:top w:val="single" w:sz="6" w:space="0" w:color="D3DAE6"/>
+              <w:left w:val="nil"/>
+              <w:bottom w:val="single" w:sz="6" w:space="0" w:color="D3DAE6"/>
+              <w:right w:val="nil"/>
+            </w:tcBorders>
+            <w:shd w:val="clear" w:color="auto" w:fill="FFFFFF"/>
+            <w:vAlign w:val="center"/>
+            <w:hideMark/>
+          </w:tcPr>
+          <w:p>
+            <w:pPr>
+              <w:spacing w:after="0" w:line="240" w:lineRule="auto"/>
+              <w:textAlignment w:val="baseline"/>
+              <w:rPr>
+                <w:rFonts w:ascii="Helvetica" w:eastAsia="Times New Roman" w:hAnsi="Helvetica" w:cs="Helvetica"/>
+                <w:color w:val="343741"/>
+                <w:lang w:eastAsia="fr-FR"/>
+              </w:rPr>
+            </w:pPr>
+            <w:proofErr w:type="gramStart"/>
+            <w:r>
+              <w:rPr>
+                <w:rFonts w:ascii="Helvetica" w:eastAsia="Times New Roman" w:hAnsi="Helvetica" w:cs="Helvetica"/>
+                <w:color w:val="343741"/>
+                <w:bdr w:val="none" w:sz="0" w:space="0" w:color="auto" w:frame="1"/>
+                <w:lang w:eastAsia="fr-FR"/>
+              </w:rPr>
+              <w:t>keyword</w:t>
+            </w:r>
+            <w:proofErr w:type="gramEnd"/>
+          </w:p>
+        </w:tc>
+      </w:tr>
+      <w:tr>
+        <w:tc>
+          <w:tcPr>
+            <w:tcW w:w="0" w:type="auto"/>
+            <w:tcBorders>
+              <w:top w:val="single" w:sz="6" w:space="0" w:color="D3DAE6"/>
+              <w:left w:val="nil"/>
+              <w:bottom w:val="single" w:sz="6" w:space="0" w:color="D3DAE6"/>
+              <w:right w:val="nil"/>
+            </w:tcBorders>
+            <w:shd w:val="clear" w:color="auto" w:fill="FFFFFF"/>
+            <w:vAlign w:val="center"/>
+            <w:hideMark/>
+          </w:tcPr>
+          <w:p>
+            <w:pPr>
+              <w:spacing w:after="0" w:line="240" w:lineRule="auto"/>
+              <w:textAlignment w:val="baseline"/>
+              <w:rPr>
+                <w:rFonts w:ascii="Helvetica" w:eastAsia="Times New Roman" w:hAnsi="Helvetica" w:cs="Helvetica"/>
+                <w:color w:val="343741"/>
+                <w:lang w:eastAsia="fr-FR"/>
+              </w:rPr>
+            </w:pPr>
+            <w:proofErr w:type="spellStart"/>
+            <w:r>
+              <w:rPr>
+                <w:rFonts w:ascii="Helvetica" w:eastAsia="Times New Roman" w:hAnsi="Helvetica" w:cs="Helvetica"/>
+                <w:color w:val="343741"/>
+                <w:bdr w:val="none" w:sz="0" w:space="0" w:color="auto" w:frame="1"/>
+                <w:lang w:eastAsia="fr-FR"/>
+              </w:rPr>
+              <w:t>winlog.api</w:t>
+            </w:r>
+            <w:proofErr w:type="spellEnd"/>
+          </w:p>
+        </w:tc>
+        <w:tc>
+          <w:tcPr>
+            <w:tcW w:w="0" w:type="auto"/>
+            <w:tcBorders>
+              <w:top w:val="single" w:sz="6" w:space="0" w:color="D3DAE6"/>
+              <w:left w:val="nil"/>
+              <w:bottom w:val="single" w:sz="6" w:space="0" w:color="D3DAE6"/>
+              <w:right w:val="nil"/>
+            </w:tcBorders>
+            <w:shd w:val="clear" w:color="auto" w:fill="FFFFFF"/>
+            <w:vAlign w:val="center"/>
+            <w:hideMark/>
+          </w:tcPr>
+          <w:p>
+            <w:pPr>
+              <w:spacing w:after="0" w:line="240" w:lineRule="auto"/>
+              <w:textAlignment w:val="baseline"/>
+              <w:rPr>
+                <w:rFonts w:ascii="Helvetica" w:eastAsia="Times New Roman" w:hAnsi="Helvetica" w:cs="Helvetica"/>
+                <w:color w:val="343741"/>
+                <w:lang w:val="en-US" w:eastAsia="fr-FR"/>
+              </w:rPr>
+            </w:pPr>
+            <w:r>
+              <w:rPr>
+                <w:rFonts w:ascii="Helvetica" w:eastAsia="Times New Roman" w:hAnsi="Helvetica" w:cs="Helvetica"/>
+                <w:color w:val="343741"/>
+                <w:bdr w:val="none" w:sz="0" w:space="0" w:color="auto" w:frame="1"/>
+                <w:lang w:val="en-US" w:eastAsia="fr-FR"/>
+              </w:rPr>
+              <w:t>The event log API type used to read the record. The possible values are "</w:t>
+            </w:r>
+            <w:proofErr w:type="spellStart"/>
+            <w:r>
+              <w:rPr>
+                <w:rFonts w:ascii="Helvetica" w:eastAsia="Times New Roman" w:hAnsi="Helvetica" w:cs="Helvetica"/>
+                <w:color w:val="343741"/>
+                <w:bdr w:val="none" w:sz="0" w:space="0" w:color="auto" w:frame="1"/>
+                <w:lang w:val="en-US" w:eastAsia="fr-FR"/>
+              </w:rPr>
+              <w:t>wineventlog</w:t>
+            </w:r>
+            <w:proofErr w:type="spellEnd"/>
+            <w:r>
+              <w:rPr>
+                <w:rFonts w:ascii="Helvetica" w:eastAsia="Times New Roman" w:hAnsi="Helvetica" w:cs="Helvetica"/>
+                <w:color w:val="343741"/>
+                <w:bdr w:val="none" w:sz="0" w:space="0" w:color="auto" w:frame="1"/>
+                <w:lang w:val="en-US" w:eastAsia="fr-FR"/>
+              </w:rPr>
+              <w:t>" for the Windows Event Log API or "</w:t>
+            </w:r>
+            <w:proofErr w:type="spellStart"/>
+            <w:r>
+              <w:rPr>
+                <w:rFonts w:ascii="Helvetica" w:eastAsia="Times New Roman" w:hAnsi="Helvetica" w:cs="Helvetica"/>
+                <w:color w:val="343741"/>
+                <w:bdr w:val="none" w:sz="0" w:space="0" w:color="auto" w:frame="1"/>
+                <w:lang w:val="en-US" w:eastAsia="fr-FR"/>
+              </w:rPr>
+              <w:t>eventlogging</w:t>
+            </w:r>
+            <w:proofErr w:type="spellEnd"/>
+            <w:r>
+              <w:rPr>
+                <w:rFonts w:ascii="Helvetica" w:eastAsia="Times New Roman" w:hAnsi="Helvetica" w:cs="Helvetica"/>
+                <w:color w:val="343741"/>
+                <w:bdr w:val="none" w:sz="0" w:space="0" w:color="auto" w:frame="1"/>
+                <w:lang w:val="en-US" w:eastAsia="fr-FR"/>
+              </w:rPr>
+              <w:t xml:space="preserve">" for the Event Logging API. The Event Logging API was designed for Windows Server 2003 or Windows 2000 operating systems. In Windows Vista, the event logging infrastructure was redesigned. On Windows Vista or later </w:t>
+            </w:r>
+            <w:r>
+              <w:rPr>
+                <w:rFonts w:ascii="Helvetica" w:eastAsia="Times New Roman" w:hAnsi="Helvetica" w:cs="Helvetica"/>
+                <w:color w:val="343741"/>
+                <w:bdr w:val="none" w:sz="0" w:space="0" w:color="auto" w:frame="1"/>
+                <w:lang w:val="en-US" w:eastAsia="fr-FR"/>
+              </w:rPr>
+              <w:lastRenderedPageBreak/>
+              <w:t xml:space="preserve">operating systems, the Windows Event Log API is used. </w:t>
+            </w:r>
+            <w:proofErr w:type="spellStart"/>
+            <w:r>
+              <w:rPr>
+                <w:rFonts w:ascii="Helvetica" w:eastAsia="Times New Roman" w:hAnsi="Helvetica" w:cs="Helvetica"/>
+                <w:color w:val="343741"/>
+                <w:bdr w:val="none" w:sz="0" w:space="0" w:color="auto" w:frame="1"/>
+                <w:lang w:val="en-US" w:eastAsia="fr-FR"/>
+              </w:rPr>
+              <w:t>Winlogbeat</w:t>
+            </w:r>
+            <w:proofErr w:type="spellEnd"/>
+            <w:r>
+              <w:rPr>
+                <w:rFonts w:ascii="Helvetica" w:eastAsia="Times New Roman" w:hAnsi="Helvetica" w:cs="Helvetica"/>
+                <w:color w:val="343741"/>
+                <w:bdr w:val="none" w:sz="0" w:space="0" w:color="auto" w:frame="1"/>
+                <w:lang w:val="en-US" w:eastAsia="fr-FR"/>
+              </w:rPr>
+              <w:t xml:space="preserve"> automatically detects which API to use for reading event logs.</w:t>
+            </w:r>
+          </w:p>
+        </w:tc>
+        <w:tc>
+          <w:tcPr>
+            <w:tcW w:w="0" w:type="auto"/>
+            <w:tcBorders>
+              <w:top w:val="single" w:sz="6" w:space="0" w:color="D3DAE6"/>
+              <w:left w:val="nil"/>
+              <w:bottom w:val="single" w:sz="6" w:space="0" w:color="D3DAE6"/>
+              <w:right w:val="nil"/>
+            </w:tcBorders>
+            <w:shd w:val="clear" w:color="auto" w:fill="FFFFFF"/>
+            <w:vAlign w:val="center"/>
+            <w:hideMark/>
+          </w:tcPr>
+          <w:p>
+            <w:pPr>
+              <w:spacing w:after="0" w:line="240" w:lineRule="auto"/>
+              <w:textAlignment w:val="baseline"/>
+              <w:rPr>
+                <w:rFonts w:ascii="Helvetica" w:eastAsia="Times New Roman" w:hAnsi="Helvetica" w:cs="Helvetica"/>
+                <w:color w:val="343741"/>
+                <w:lang w:eastAsia="fr-FR"/>
+              </w:rPr>
+            </w:pPr>
+            <w:proofErr w:type="gramStart"/>
+            <w:r>
+              <w:rPr>
+                <w:rFonts w:ascii="Helvetica" w:eastAsia="Times New Roman" w:hAnsi="Helvetica" w:cs="Helvetica"/>
+                <w:color w:val="343741"/>
+                <w:bdr w:val="none" w:sz="0" w:space="0" w:color="auto" w:frame="1"/>
+                <w:lang w:eastAsia="fr-FR"/>
+              </w:rPr>
+              <w:lastRenderedPageBreak/>
+              <w:t>keyword</w:t>
+            </w:r>
+            <w:proofErr w:type="gramEnd"/>
+          </w:p>
+        </w:tc>
+      </w:tr>
+      <w:tr>
+        <w:tc>
+          <w:tcPr>
+            <w:tcW w:w="0" w:type="auto"/>
+            <w:tcBorders>
+              <w:top w:val="single" w:sz="6" w:space="0" w:color="D3DAE6"/>
+              <w:left w:val="nil"/>
+              <w:bottom w:val="single" w:sz="6" w:space="0" w:color="D3DAE6"/>
+              <w:right w:val="nil"/>
+            </w:tcBorders>
+            <w:shd w:val="clear" w:color="auto" w:fill="FFFFFF"/>
+            <w:vAlign w:val="center"/>
+            <w:hideMark/>
+          </w:tcPr>
+          <w:p>
+            <w:pPr>
+              <w:spacing w:after="0" w:line="240" w:lineRule="auto"/>
+              <w:textAlignment w:val="baseline"/>
+              <w:rPr>
+                <w:rFonts w:ascii="Helvetica" w:eastAsia="Times New Roman" w:hAnsi="Helvetica" w:cs="Helvetica"/>
+                <w:color w:val="343741"/>
+                <w:lang w:eastAsia="fr-FR"/>
+              </w:rPr>
+            </w:pPr>
+            <w:proofErr w:type="spellStart"/>
+            <w:r>
+              <w:rPr>
+                <w:rFonts w:ascii="Helvetica" w:eastAsia="Times New Roman" w:hAnsi="Helvetica" w:cs="Helvetica"/>
+                <w:color w:val="343741"/>
+                <w:bdr w:val="none" w:sz="0" w:space="0" w:color="auto" w:frame="1"/>
+                <w:lang w:eastAsia="fr-FR"/>
+              </w:rPr>
+              <w:t>winlog.channel</w:t>
+            </w:r>
+            <w:proofErr w:type="spellEnd"/>
+          </w:p>
+        </w:tc>
+        <w:tc>
+          <w:tcPr>
+            <w:tcW w:w="0" w:type="auto"/>
+            <w:tcBorders>
+              <w:top w:val="single" w:sz="6" w:space="0" w:color="D3DAE6"/>
+              <w:left w:val="nil"/>
+              <w:bottom w:val="single" w:sz="6" w:space="0" w:color="D3DAE6"/>
+              <w:right w:val="nil"/>
+            </w:tcBorders>
+            <w:shd w:val="clear" w:color="auto" w:fill="FFFFFF"/>
+            <w:vAlign w:val="center"/>
+            <w:hideMark/>
+          </w:tcPr>
+          <w:p>
+            <w:pPr>
+              <w:spacing w:after="0" w:line="240" w:lineRule="auto"/>
+              <w:textAlignment w:val="baseline"/>
+              <w:rPr>
+                <w:rFonts w:ascii="Helvetica" w:eastAsia="Times New Roman" w:hAnsi="Helvetica" w:cs="Helvetica"/>
+                <w:color w:val="343741"/>
+                <w:lang w:val="en-US" w:eastAsia="fr-FR"/>
+              </w:rPr>
+            </w:pPr>
+            <w:r>
+              <w:rPr>
+                <w:rFonts w:ascii="Helvetica" w:eastAsia="Times New Roman" w:hAnsi="Helvetica" w:cs="Helvetica"/>
+                <w:color w:val="343741"/>
+                <w:bdr w:val="none" w:sz="0" w:space="0" w:color="auto" w:frame="1"/>
+                <w:lang w:val="en-US" w:eastAsia="fr-FR"/>
+              </w:rPr>
+              <w:t>The name of the channel from which this record was read. This value is one of the names from the </w:t>
+            </w:r>
+            <w:proofErr w:type="spellStart"/>
+            <w:r>
+              <w:rPr>
+                <w:rFonts w:ascii="Consolas" w:eastAsia="Times New Roman" w:hAnsi="Consolas" w:cs="Courier New"/>
+                <w:b/>
+                <w:bCs/>
+                <w:color w:val="7C609E"/>
+                <w:bdr w:val="none" w:sz="0" w:space="0" w:color="auto" w:frame="1"/>
+                <w:shd w:val="clear" w:color="auto" w:fill="F5F7FA"/>
+                <w:lang w:val="en-US" w:eastAsia="fr-FR"/>
+              </w:rPr>
+              <w:t>event_logs</w:t>
+            </w:r>
+            <w:proofErr w:type="spellEnd"/>
+            <w:r>
+              <w:rPr>
+                <w:rFonts w:ascii="Helvetica" w:eastAsia="Times New Roman" w:hAnsi="Helvetica" w:cs="Helvetica"/>
+                <w:color w:val="343741"/>
+                <w:bdr w:val="none" w:sz="0" w:space="0" w:color="auto" w:frame="1"/>
+                <w:lang w:val="en-US" w:eastAsia="fr-FR"/>
+              </w:rPr>
+              <w:t> collection in the configuration.</w:t>
+            </w:r>
+          </w:p>
+        </w:tc>
+        <w:tc>
+          <w:tcPr>
+            <w:tcW w:w="0" w:type="auto"/>
+            <w:tcBorders>
+              <w:top w:val="single" w:sz="6" w:space="0" w:color="D3DAE6"/>
+              <w:left w:val="nil"/>
+              <w:bottom w:val="single" w:sz="6" w:space="0" w:color="D3DAE6"/>
+              <w:right w:val="nil"/>
+            </w:tcBorders>
+            <w:shd w:val="clear" w:color="auto" w:fill="FFFFFF"/>
+            <w:vAlign w:val="center"/>
+            <w:hideMark/>
+          </w:tcPr>
+          <w:p>
+            <w:pPr>
+              <w:spacing w:after="0" w:line="240" w:lineRule="auto"/>
+              <w:textAlignment w:val="baseline"/>
+              <w:rPr>
+                <w:rFonts w:ascii="Helvetica" w:eastAsia="Times New Roman" w:hAnsi="Helvetica" w:cs="Helvetica"/>
+                <w:color w:val="343741"/>
+                <w:lang w:eastAsia="fr-FR"/>
+              </w:rPr>
+            </w:pPr>
+            <w:proofErr w:type="gramStart"/>
+            <w:r>
+              <w:rPr>
+                <w:rFonts w:ascii="Helvetica" w:eastAsia="Times New Roman" w:hAnsi="Helvetica" w:cs="Helvetica"/>
+                <w:color w:val="343741"/>
+                <w:bdr w:val="none" w:sz="0" w:space="0" w:color="auto" w:frame="1"/>
+                <w:lang w:eastAsia="fr-FR"/>
+              </w:rPr>
+              <w:t>keyword</w:t>
+            </w:r>
+            <w:proofErr w:type="gramEnd"/>
+          </w:p>
+        </w:tc>
+      </w:tr>
+      <w:tr>
+        <w:tc>
+          <w:tcPr>
+            <w:tcW w:w="0" w:type="auto"/>
+            <w:tcBorders>
+              <w:top w:val="single" w:sz="6" w:space="0" w:color="D3DAE6"/>
+              <w:left w:val="nil"/>
+              <w:bottom w:val="single" w:sz="6" w:space="0" w:color="D3DAE6"/>
+              <w:right w:val="nil"/>
+            </w:tcBorders>
+            <w:shd w:val="clear" w:color="auto" w:fill="FFFFFF"/>
+            <w:vAlign w:val="center"/>
+            <w:hideMark/>
+          </w:tcPr>
+          <w:p>
+            <w:pPr>
+              <w:spacing w:after="0" w:line="240" w:lineRule="auto"/>
+              <w:textAlignment w:val="baseline"/>
+              <w:rPr>
+                <w:rFonts w:ascii="Helvetica" w:eastAsia="Times New Roman" w:hAnsi="Helvetica" w:cs="Helvetica"/>
+                <w:color w:val="343741"/>
+                <w:lang w:eastAsia="fr-FR"/>
+              </w:rPr>
+            </w:pPr>
+            <w:proofErr w:type="spellStart"/>
+            <w:r>
+              <w:rPr>
+                <w:rFonts w:ascii="Helvetica" w:eastAsia="Times New Roman" w:hAnsi="Helvetica" w:cs="Helvetica"/>
+                <w:color w:val="343741"/>
+                <w:bdr w:val="none" w:sz="0" w:space="0" w:color="auto" w:frame="1"/>
+                <w:lang w:eastAsia="fr-FR"/>
+              </w:rPr>
+              <w:t>winlog.computerObject.domain</w:t>
+            </w:r>
+            <w:proofErr w:type="spellEnd"/>
+          </w:p>
+        </w:tc>
+        <w:tc>
+          <w:tcPr>
+            <w:tcW w:w="0" w:type="auto"/>
+            <w:tcBorders>
+              <w:top w:val="single" w:sz="6" w:space="0" w:color="D3DAE6"/>
+              <w:left w:val="nil"/>
+              <w:bottom w:val="single" w:sz="6" w:space="0" w:color="D3DAE6"/>
+              <w:right w:val="nil"/>
+            </w:tcBorders>
+            <w:shd w:val="clear" w:color="auto" w:fill="FFFFFF"/>
+            <w:vAlign w:val="center"/>
+            <w:hideMark/>
+          </w:tcPr>
+          <w:p>
+            <w:pPr>
+              <w:spacing w:after="0" w:line="240" w:lineRule="auto"/>
+              <w:textAlignment w:val="baseline"/>
+              <w:rPr>
+                <w:rFonts w:ascii="Helvetica" w:eastAsia="Times New Roman" w:hAnsi="Helvetica" w:cs="Helvetica"/>
+                <w:color w:val="343741"/>
+                <w:lang w:eastAsia="fr-FR"/>
+              </w:rPr>
+            </w:pPr>
+          </w:p>
+        </w:tc>
+        <w:tc>
+          <w:tcPr>
+            <w:tcW w:w="0" w:type="auto"/>
+            <w:tcBorders>
+              <w:top w:val="single" w:sz="6" w:space="0" w:color="D3DAE6"/>
+              <w:left w:val="nil"/>
+              <w:bottom w:val="single" w:sz="6" w:space="0" w:color="D3DAE6"/>
+              <w:right w:val="nil"/>
+            </w:tcBorders>
+            <w:shd w:val="clear" w:color="auto" w:fill="FFFFFF"/>
+            <w:vAlign w:val="center"/>
+            <w:hideMark/>
+          </w:tcPr>
+          <w:p>
+            <w:pPr>
+              <w:spacing w:after="0" w:line="240" w:lineRule="auto"/>
+              <w:textAlignment w:val="baseline"/>
+              <w:rPr>
+                <w:rFonts w:ascii="Helvetica" w:eastAsia="Times New Roman" w:hAnsi="Helvetica" w:cs="Helvetica"/>
+                <w:color w:val="343741"/>
+                <w:lang w:eastAsia="fr-FR"/>
+              </w:rPr>
+            </w:pPr>
+            <w:proofErr w:type="gramStart"/>
+            <w:r>
+              <w:rPr>
+                <w:rFonts w:ascii="Helvetica" w:eastAsia="Times New Roman" w:hAnsi="Helvetica" w:cs="Helvetica"/>
+                <w:color w:val="343741"/>
+                <w:bdr w:val="none" w:sz="0" w:space="0" w:color="auto" w:frame="1"/>
+                <w:lang w:eastAsia="fr-FR"/>
+              </w:rPr>
+              <w:t>keyword</w:t>
+            </w:r>
+            <w:proofErr w:type="gramEnd"/>
+          </w:p>
+        </w:tc>
+      </w:tr>
+      <w:tr>
+        <w:tc>
+          <w:tcPr>
+            <w:tcW w:w="0" w:type="auto"/>
+            <w:tcBorders>
+              <w:top w:val="single" w:sz="6" w:space="0" w:color="D3DAE6"/>
+              <w:left w:val="nil"/>
+              <w:bottom w:val="single" w:sz="6" w:space="0" w:color="D3DAE6"/>
+              <w:right w:val="nil"/>
+            </w:tcBorders>
+            <w:shd w:val="clear" w:color="auto" w:fill="FFFFFF"/>
+            <w:vAlign w:val="center"/>
+            <w:hideMark/>
+          </w:tcPr>
+          <w:p>
+            <w:pPr>
+              <w:spacing w:after="0" w:line="240" w:lineRule="auto"/>
+              <w:textAlignment w:val="baseline"/>
+              <w:rPr>
+                <w:rFonts w:ascii="Helvetica" w:eastAsia="Times New Roman" w:hAnsi="Helvetica" w:cs="Helvetica"/>
+                <w:color w:val="343741"/>
+                <w:lang w:eastAsia="fr-FR"/>
+              </w:rPr>
+            </w:pPr>
+            <w:r>
+              <w:rPr>
+                <w:rFonts w:ascii="Helvetica" w:eastAsia="Times New Roman" w:hAnsi="Helvetica" w:cs="Helvetica"/>
+                <w:color w:val="343741"/>
+                <w:bdr w:val="none" w:sz="0" w:space="0" w:color="auto" w:frame="1"/>
+                <w:lang w:eastAsia="fr-FR"/>
+              </w:rPr>
+              <w:t>winlog.computerObject.id</w:t>
+            </w:r>
+          </w:p>
+        </w:tc>
+        <w:tc>
+          <w:tcPr>
+            <w:tcW w:w="0" w:type="auto"/>
+            <w:tcBorders>
+              <w:top w:val="single" w:sz="6" w:space="0" w:color="D3DAE6"/>
+              <w:left w:val="nil"/>
+              <w:bottom w:val="single" w:sz="6" w:space="0" w:color="D3DAE6"/>
+              <w:right w:val="nil"/>
+            </w:tcBorders>
+            <w:shd w:val="clear" w:color="auto" w:fill="FFFFFF"/>
+            <w:vAlign w:val="center"/>
+            <w:hideMark/>
+          </w:tcPr>
+          <w:p>
+            <w:pPr>
+              <w:spacing w:after="0" w:line="240" w:lineRule="auto"/>
+              <w:textAlignment w:val="baseline"/>
+              <w:rPr>
+                <w:rFonts w:ascii="Helvetica" w:eastAsia="Times New Roman" w:hAnsi="Helvetica" w:cs="Helvetica"/>
+                <w:color w:val="343741"/>
+                <w:lang w:eastAsia="fr-FR"/>
+              </w:rPr>
+            </w:pPr>
+          </w:p>
+        </w:tc>
+        <w:tc>
+          <w:tcPr>
+            <w:tcW w:w="0" w:type="auto"/>
+            <w:tcBorders>
+              <w:top w:val="single" w:sz="6" w:space="0" w:color="D3DAE6"/>
+              <w:left w:val="nil"/>
+              <w:bottom w:val="single" w:sz="6" w:space="0" w:color="D3DAE6"/>
+              <w:right w:val="nil"/>
+            </w:tcBorders>
+            <w:shd w:val="clear" w:color="auto" w:fill="FFFFFF"/>
+            <w:vAlign w:val="center"/>
+            <w:hideMark/>
+          </w:tcPr>
+          <w:p>
+            <w:pPr>
+              <w:spacing w:after="0" w:line="240" w:lineRule="auto"/>
+              <w:textAlignment w:val="baseline"/>
+              <w:rPr>
+                <w:rFonts w:ascii="Helvetica" w:eastAsia="Times New Roman" w:hAnsi="Helvetica" w:cs="Helvetica"/>
+                <w:color w:val="343741"/>
+                <w:lang w:eastAsia="fr-FR"/>
+              </w:rPr>
+            </w:pPr>
+            <w:proofErr w:type="gramStart"/>
+            <w:r>
+              <w:rPr>
+                <w:rFonts w:ascii="Helvetica" w:eastAsia="Times New Roman" w:hAnsi="Helvetica" w:cs="Helvetica"/>
+                <w:color w:val="343741"/>
+                <w:bdr w:val="none" w:sz="0" w:space="0" w:color="auto" w:frame="1"/>
+                <w:lang w:eastAsia="fr-FR"/>
+              </w:rPr>
+              <w:t>keyword</w:t>
+            </w:r>
+            <w:proofErr w:type="gramEnd"/>
+          </w:p>
+        </w:tc>
+      </w:tr>
+      <w:tr>
+        <w:tc>
+          <w:tcPr>
+            <w:tcW w:w="0" w:type="auto"/>
+            <w:tcBorders>
+              <w:top w:val="single" w:sz="6" w:space="0" w:color="D3DAE6"/>
+              <w:left w:val="nil"/>
+              <w:bottom w:val="single" w:sz="6" w:space="0" w:color="D3DAE6"/>
+              <w:right w:val="nil"/>
+            </w:tcBorders>
+            <w:shd w:val="clear" w:color="auto" w:fill="FFFFFF"/>
+            <w:vAlign w:val="center"/>
+            <w:hideMark/>
+          </w:tcPr>
+          <w:p>
+            <w:pPr>
+              <w:spacing w:after="0" w:line="240" w:lineRule="auto"/>
+              <w:textAlignment w:val="baseline"/>
+              <w:rPr>
+                <w:rFonts w:ascii="Helvetica" w:eastAsia="Times New Roman" w:hAnsi="Helvetica" w:cs="Helvetica"/>
+                <w:color w:val="343741"/>
+                <w:lang w:eastAsia="fr-FR"/>
+              </w:rPr>
+            </w:pPr>
+            <w:r>
+              <w:rPr>
+                <w:rFonts w:ascii="Helvetica" w:eastAsia="Times New Roman" w:hAnsi="Helvetica" w:cs="Helvetica"/>
+                <w:color w:val="343741"/>
+                <w:bdr w:val="none" w:sz="0" w:space="0" w:color="auto" w:frame="1"/>
+                <w:lang w:eastAsia="fr-FR"/>
+              </w:rPr>
+              <w:t>winlog.computerObject.name</w:t>
+            </w:r>
+          </w:p>
+        </w:tc>
+        <w:tc>
+          <w:tcPr>
+            <w:tcW w:w="0" w:type="auto"/>
+            <w:tcBorders>
+              <w:top w:val="single" w:sz="6" w:space="0" w:color="D3DAE6"/>
+              <w:left w:val="nil"/>
+              <w:bottom w:val="single" w:sz="6" w:space="0" w:color="D3DAE6"/>
+              <w:right w:val="nil"/>
+            </w:tcBorders>
+            <w:shd w:val="clear" w:color="auto" w:fill="FFFFFF"/>
+            <w:vAlign w:val="center"/>
+            <w:hideMark/>
+          </w:tcPr>
+          <w:p>
+            <w:pPr>
+              <w:spacing w:after="0" w:line="240" w:lineRule="auto"/>
+              <w:textAlignment w:val="baseline"/>
+              <w:rPr>
+                <w:rFonts w:ascii="Helvetica" w:eastAsia="Times New Roman" w:hAnsi="Helvetica" w:cs="Helvetica"/>
+                <w:color w:val="343741"/>
+                <w:lang w:eastAsia="fr-FR"/>
+              </w:rPr>
+            </w:pPr>
+          </w:p>
+        </w:tc>
+        <w:tc>
+          <w:tcPr>
+            <w:tcW w:w="0" w:type="auto"/>
+            <w:tcBorders>
+              <w:top w:val="single" w:sz="6" w:space="0" w:color="D3DAE6"/>
+              <w:left w:val="nil"/>
+              <w:bottom w:val="single" w:sz="6" w:space="0" w:color="D3DAE6"/>
+              <w:right w:val="nil"/>
+            </w:tcBorders>
+            <w:shd w:val="clear" w:color="auto" w:fill="FFFFFF"/>
+            <w:vAlign w:val="center"/>
+            <w:hideMark/>
+          </w:tcPr>
+          <w:p>
+            <w:pPr>
+              <w:spacing w:after="0" w:line="240" w:lineRule="auto"/>
+              <w:textAlignment w:val="baseline"/>
+              <w:rPr>
+                <w:rFonts w:ascii="Helvetica" w:eastAsia="Times New Roman" w:hAnsi="Helvetica" w:cs="Helvetica"/>
+                <w:color w:val="343741"/>
+                <w:lang w:eastAsia="fr-FR"/>
+              </w:rPr>
+            </w:pPr>
+            <w:proofErr w:type="gramStart"/>
+            <w:r>
+              <w:rPr>
+                <w:rFonts w:ascii="Helvetica" w:eastAsia="Times New Roman" w:hAnsi="Helvetica" w:cs="Helvetica"/>
+                <w:color w:val="343741"/>
+                <w:bdr w:val="none" w:sz="0" w:space="0" w:color="auto" w:frame="1"/>
+                <w:lang w:eastAsia="fr-FR"/>
+              </w:rPr>
+              <w:t>keyword</w:t>
+            </w:r>
+            <w:proofErr w:type="gramEnd"/>
+          </w:p>
+        </w:tc>
+      </w:tr>
+      <w:tr>
+        <w:tc>
+          <w:tcPr>
+            <w:tcW w:w="0" w:type="auto"/>
+            <w:tcBorders>
+              <w:top w:val="single" w:sz="6" w:space="0" w:color="D3DAE6"/>
+              <w:left w:val="nil"/>
+              <w:bottom w:val="single" w:sz="6" w:space="0" w:color="D3DAE6"/>
+              <w:right w:val="nil"/>
+            </w:tcBorders>
+            <w:shd w:val="clear" w:color="auto" w:fill="FFFFFF"/>
+            <w:vAlign w:val="center"/>
+            <w:hideMark/>
+          </w:tcPr>
+          <w:p>
+            <w:pPr>
+              <w:spacing w:after="0" w:line="240" w:lineRule="auto"/>
+              <w:textAlignment w:val="baseline"/>
+              <w:rPr>
+                <w:rFonts w:ascii="Helvetica" w:eastAsia="Times New Roman" w:hAnsi="Helvetica" w:cs="Helvetica"/>
+                <w:color w:val="343741"/>
+                <w:lang w:eastAsia="fr-FR"/>
+              </w:rPr>
+            </w:pPr>
+            <w:proofErr w:type="spellStart"/>
+            <w:r>
+              <w:rPr>
+                <w:rFonts w:ascii="Helvetica" w:eastAsia="Times New Roman" w:hAnsi="Helvetica" w:cs="Helvetica"/>
+                <w:color w:val="343741"/>
+                <w:bdr w:val="none" w:sz="0" w:space="0" w:color="auto" w:frame="1"/>
+                <w:lang w:eastAsia="fr-FR"/>
+              </w:rPr>
+              <w:t>winlog.computer_name</w:t>
+            </w:r>
+            <w:proofErr w:type="spellEnd"/>
+          </w:p>
+        </w:tc>
+        <w:tc>
+          <w:tcPr>
+            <w:tcW w:w="0" w:type="auto"/>
+            <w:tcBorders>
+              <w:top w:val="single" w:sz="6" w:space="0" w:color="D3DAE6"/>
+              <w:left w:val="nil"/>
+              <w:bottom w:val="single" w:sz="6" w:space="0" w:color="D3DAE6"/>
+              <w:right w:val="nil"/>
+            </w:tcBorders>
+            <w:shd w:val="clear" w:color="auto" w:fill="FFFFFF"/>
+            <w:vAlign w:val="center"/>
+            <w:hideMark/>
+          </w:tcPr>
+          <w:p>
+            <w:pPr>
+              <w:spacing w:after="0" w:line="240" w:lineRule="auto"/>
+              <w:textAlignment w:val="baseline"/>
+              <w:rPr>
+                <w:rFonts w:ascii="Helvetica" w:eastAsia="Times New Roman" w:hAnsi="Helvetica" w:cs="Helvetica"/>
+                <w:color w:val="343741"/>
+                <w:lang w:val="en-US" w:eastAsia="fr-FR"/>
+              </w:rPr>
+            </w:pPr>
+            <w:r>
+              <w:rPr>
+                <w:rFonts w:ascii="Helvetica" w:eastAsia="Times New Roman" w:hAnsi="Helvetica" w:cs="Helvetica"/>
+                <w:color w:val="343741"/>
+                <w:bdr w:val="none" w:sz="0" w:space="0" w:color="auto" w:frame="1"/>
+                <w:lang w:val="en-US" w:eastAsia="fr-FR"/>
+              </w:rPr>
+              <w:t>The name of the computer that generated the record. When using Windows event forwarding, this name can differ from </w:t>
+            </w:r>
+            <w:proofErr w:type="spellStart"/>
+            <w:proofErr w:type="gramStart"/>
+            <w:r>
+              <w:rPr>
+                <w:rFonts w:ascii="Consolas" w:eastAsia="Times New Roman" w:hAnsi="Consolas" w:cs="Courier New"/>
+                <w:b/>
+                <w:bCs/>
+                <w:color w:val="7C609E"/>
+                <w:bdr w:val="none" w:sz="0" w:space="0" w:color="auto" w:frame="1"/>
+                <w:shd w:val="clear" w:color="auto" w:fill="F5F7FA"/>
+                <w:lang w:val="en-US" w:eastAsia="fr-FR"/>
+              </w:rPr>
+              <w:t>agent.hostname</w:t>
+            </w:r>
+            <w:proofErr w:type="spellEnd"/>
+            <w:proofErr w:type="gramEnd"/>
+            <w:r>
+              <w:rPr>
+                <w:rFonts w:ascii="Helvetica" w:eastAsia="Times New Roman" w:hAnsi="Helvetica" w:cs="Helvetica"/>
+                <w:color w:val="343741"/>
+                <w:bdr w:val="none" w:sz="0" w:space="0" w:color="auto" w:frame="1"/>
+                <w:lang w:val="en-US" w:eastAsia="fr-FR"/>
+              </w:rPr>
+              <w:t>.</w:t>
+            </w:r>
+          </w:p>
+        </w:tc>
+        <w:tc>
+          <w:tcPr>
+            <w:tcW w:w="0" w:type="auto"/>
+            <w:tcBorders>
+              <w:top w:val="single" w:sz="6" w:space="0" w:color="D3DAE6"/>
+              <w:left w:val="nil"/>
+              <w:bottom w:val="single" w:sz="6" w:space="0" w:color="D3DAE6"/>
+              <w:right w:val="nil"/>
+            </w:tcBorders>
+            <w:shd w:val="clear" w:color="auto" w:fill="FFFFFF"/>
+            <w:vAlign w:val="center"/>
+            <w:hideMark/>
+          </w:tcPr>
+          <w:p>
+            <w:pPr>
+              <w:spacing w:after="0" w:line="240" w:lineRule="auto"/>
+              <w:textAlignment w:val="baseline"/>
+              <w:rPr>
+                <w:rFonts w:ascii="Helvetica" w:eastAsia="Times New Roman" w:hAnsi="Helvetica" w:cs="Helvetica"/>
+                <w:color w:val="343741"/>
+                <w:lang w:eastAsia="fr-FR"/>
+              </w:rPr>
+            </w:pPr>
+            <w:proofErr w:type="gramStart"/>
+            <w:r>
+              <w:rPr>
+                <w:rFonts w:ascii="Helvetica" w:eastAsia="Times New Roman" w:hAnsi="Helvetica" w:cs="Helvetica"/>
+                <w:color w:val="343741"/>
+                <w:bdr w:val="none" w:sz="0" w:space="0" w:color="auto" w:frame="1"/>
+                <w:lang w:eastAsia="fr-FR"/>
+              </w:rPr>
+              <w:t>keyword</w:t>
+            </w:r>
+            <w:proofErr w:type="gramEnd"/>
+          </w:p>
+        </w:tc>
+      </w:tr>
+      <w:tr>
+        <w:tc>
+          <w:tcPr>
+            <w:tcW w:w="0" w:type="auto"/>
+            <w:tcBorders>
+              <w:top w:val="single" w:sz="6" w:space="0" w:color="D3DAE6"/>
+              <w:left w:val="nil"/>
+              <w:bottom w:val="single" w:sz="6" w:space="0" w:color="D3DAE6"/>
+              <w:right w:val="nil"/>
+            </w:tcBorders>
+            <w:shd w:val="clear" w:color="auto" w:fill="FAFBFD"/>
+            <w:vAlign w:val="center"/>
+            <w:hideMark/>
+          </w:tcPr>
+          <w:p>
+            <w:pPr>
+              <w:spacing w:after="0" w:line="240" w:lineRule="auto"/>
+              <w:textAlignment w:val="baseline"/>
+              <w:rPr>
+                <w:rFonts w:ascii="Helvetica" w:eastAsia="Times New Roman" w:hAnsi="Helvetica" w:cs="Helvetica"/>
+                <w:color w:val="343741"/>
+                <w:lang w:eastAsia="fr-FR"/>
+              </w:rPr>
+            </w:pPr>
+            <w:proofErr w:type="spellStart"/>
+            <w:r>
+              <w:rPr>
+                <w:rFonts w:ascii="Helvetica" w:eastAsia="Times New Roman" w:hAnsi="Helvetica" w:cs="Helvetica"/>
+                <w:color w:val="343741"/>
+                <w:bdr w:val="none" w:sz="0" w:space="0" w:color="auto" w:frame="1"/>
+                <w:lang w:eastAsia="fr-FR"/>
+              </w:rPr>
+              <w:t>winlog.event_data</w:t>
+            </w:r>
+            <w:proofErr w:type="spellEnd"/>
+          </w:p>
+        </w:tc>
+        <w:tc>
+          <w:tcPr>
+            <w:tcW w:w="0" w:type="auto"/>
+            <w:tcBorders>
+              <w:top w:val="single" w:sz="6" w:space="0" w:color="D3DAE6"/>
+              <w:left w:val="nil"/>
+              <w:bottom w:val="single" w:sz="6" w:space="0" w:color="D3DAE6"/>
+              <w:right w:val="nil"/>
+            </w:tcBorders>
+            <w:shd w:val="clear" w:color="auto" w:fill="FAFBFD"/>
+            <w:vAlign w:val="center"/>
+            <w:hideMark/>
+          </w:tcPr>
+          <w:p>
+            <w:pPr>
+              <w:spacing w:after="0" w:line="240" w:lineRule="auto"/>
+              <w:textAlignment w:val="baseline"/>
+              <w:rPr>
+                <w:rFonts w:ascii="Helvetica" w:eastAsia="Times New Roman" w:hAnsi="Helvetica" w:cs="Helvetica"/>
+                <w:color w:val="343741"/>
+                <w:lang w:val="en-US" w:eastAsia="fr-FR"/>
+              </w:rPr>
+            </w:pPr>
+            <w:r>
+              <w:rPr>
+                <w:rFonts w:ascii="Helvetica" w:eastAsia="Times New Roman" w:hAnsi="Helvetica" w:cs="Helvetica"/>
+                <w:color w:val="343741"/>
+                <w:bdr w:val="none" w:sz="0" w:space="0" w:color="auto" w:frame="1"/>
+                <w:lang w:val="en-US" w:eastAsia="fr-FR"/>
+              </w:rPr>
+              <w:t>The event-specific data. This field is mutually exclusive with </w:t>
+            </w:r>
+            <w:proofErr w:type="spellStart"/>
+            <w:r>
+              <w:rPr>
+                <w:rFonts w:ascii="Consolas" w:eastAsia="Times New Roman" w:hAnsi="Consolas" w:cs="Courier New"/>
+                <w:b/>
+                <w:bCs/>
+                <w:color w:val="7C609E"/>
+                <w:bdr w:val="none" w:sz="0" w:space="0" w:color="auto" w:frame="1"/>
+                <w:shd w:val="clear" w:color="auto" w:fill="F5F7FA"/>
+                <w:lang w:val="en-US" w:eastAsia="fr-FR"/>
+              </w:rPr>
+              <w:t>user_data</w:t>
+            </w:r>
+            <w:proofErr w:type="spellEnd"/>
+            <w:r>
+              <w:rPr>
+                <w:rFonts w:ascii="Helvetica" w:eastAsia="Times New Roman" w:hAnsi="Helvetica" w:cs="Helvetica"/>
+                <w:color w:val="343741"/>
+                <w:bdr w:val="none" w:sz="0" w:space="0" w:color="auto" w:frame="1"/>
+                <w:lang w:val="en-US" w:eastAsia="fr-FR"/>
+              </w:rPr>
+              <w:t>. If you are capturing event data on versions prior to Windows Vista, the parameters in </w:t>
+            </w:r>
+            <w:proofErr w:type="spellStart"/>
+            <w:r>
+              <w:rPr>
+                <w:rFonts w:ascii="Consolas" w:eastAsia="Times New Roman" w:hAnsi="Consolas" w:cs="Courier New"/>
+                <w:b/>
+                <w:bCs/>
+                <w:color w:val="7C609E"/>
+                <w:bdr w:val="none" w:sz="0" w:space="0" w:color="auto" w:frame="1"/>
+                <w:shd w:val="clear" w:color="auto" w:fill="F5F7FA"/>
+                <w:lang w:val="en-US" w:eastAsia="fr-FR"/>
+              </w:rPr>
+              <w:t>event_data</w:t>
+            </w:r>
+            <w:proofErr w:type="spellEnd"/>
+            <w:r>
+              <w:rPr>
+                <w:rFonts w:ascii="Helvetica" w:eastAsia="Times New Roman" w:hAnsi="Helvetica" w:cs="Helvetica"/>
+                <w:color w:val="343741"/>
+                <w:bdr w:val="none" w:sz="0" w:space="0" w:color="auto" w:frame="1"/>
+                <w:lang w:val="en-US" w:eastAsia="fr-FR"/>
+              </w:rPr>
+              <w:t> are named </w:t>
+            </w:r>
+            <w:r>
+              <w:rPr>
+                <w:rFonts w:ascii="Consolas" w:eastAsia="Times New Roman" w:hAnsi="Consolas" w:cs="Courier New"/>
+                <w:b/>
+                <w:bCs/>
+                <w:color w:val="7C609E"/>
+                <w:bdr w:val="none" w:sz="0" w:space="0" w:color="auto" w:frame="1"/>
+                <w:shd w:val="clear" w:color="auto" w:fill="F5F7FA"/>
+                <w:lang w:val="en-US" w:eastAsia="fr-FR"/>
+              </w:rPr>
+              <w:t>param1</w:t>
+            </w:r>
+            <w:r>
+              <w:rPr>
+                <w:rFonts w:ascii="Helvetica" w:eastAsia="Times New Roman" w:hAnsi="Helvetica" w:cs="Helvetica"/>
+                <w:color w:val="343741"/>
+                <w:bdr w:val="none" w:sz="0" w:space="0" w:color="auto" w:frame="1"/>
+                <w:lang w:val="en-US" w:eastAsia="fr-FR"/>
+              </w:rPr>
+              <w:t>, </w:t>
+            </w:r>
+            <w:r>
+              <w:rPr>
+                <w:rFonts w:ascii="Consolas" w:eastAsia="Times New Roman" w:hAnsi="Consolas" w:cs="Courier New"/>
+                <w:b/>
+                <w:bCs/>
+                <w:color w:val="7C609E"/>
+                <w:bdr w:val="none" w:sz="0" w:space="0" w:color="auto" w:frame="1"/>
+                <w:shd w:val="clear" w:color="auto" w:fill="F5F7FA"/>
+                <w:lang w:val="en-US" w:eastAsia="fr-FR"/>
+              </w:rPr>
+              <w:t>param2</w:t>
+            </w:r>
+            <w:r>
+              <w:rPr>
+                <w:rFonts w:ascii="Helvetica" w:eastAsia="Times New Roman" w:hAnsi="Helvetica" w:cs="Helvetica"/>
+                <w:color w:val="343741"/>
+                <w:bdr w:val="none" w:sz="0" w:space="0" w:color="auto" w:frame="1"/>
+                <w:lang w:val="en-US" w:eastAsia="fr-FR"/>
+              </w:rPr>
+              <w:t>, and so on, because event log parameters are unnamed in earlier versions of Windows.</w:t>
+            </w:r>
+          </w:p>
+        </w:tc>
+        <w:tc>
+          <w:tcPr>
+            <w:tcW w:w="0" w:type="auto"/>
+            <w:tcBorders>
+              <w:top w:val="single" w:sz="6" w:space="0" w:color="D3DAE6"/>
+              <w:left w:val="nil"/>
+              <w:bottom w:val="single" w:sz="6" w:space="0" w:color="D3DAE6"/>
+              <w:right w:val="nil"/>
+            </w:tcBorders>
+            <w:shd w:val="clear" w:color="auto" w:fill="FAFBFD"/>
+            <w:vAlign w:val="center"/>
+            <w:hideMark/>
+          </w:tcPr>
+          <w:p>
+            <w:pPr>
+              <w:spacing w:after="0" w:line="240" w:lineRule="auto"/>
+              <w:textAlignment w:val="baseline"/>
+              <w:rPr>
+                <w:rFonts w:ascii="Helvetica" w:eastAsia="Times New Roman" w:hAnsi="Helvetica" w:cs="Helvetica"/>
+                <w:color w:val="343741"/>
+                <w:lang w:eastAsia="fr-FR"/>
+              </w:rPr>
+            </w:pPr>
+            <w:proofErr w:type="spellStart"/>
+            <w:proofErr w:type="gramStart"/>
+            <w:r>
+              <w:rPr>
+                <w:rFonts w:ascii="Helvetica" w:eastAsia="Times New Roman" w:hAnsi="Helvetica" w:cs="Helvetica"/>
+                <w:color w:val="343741"/>
+                <w:bdr w:val="none" w:sz="0" w:space="0" w:color="auto" w:frame="1"/>
+                <w:lang w:eastAsia="fr-FR"/>
+              </w:rPr>
+              <w:t>object</w:t>
+            </w:r>
+            <w:proofErr w:type="spellEnd"/>
+            <w:proofErr w:type="gramEnd"/>
+          </w:p>
+        </w:tc>
+      </w:tr>
+    </w:tbl>
+    <w:p/>
+    <w:p/>
+    <w:p>
+      <w:pPr>
+        <w:pStyle w:val="Titre2"/>
+      </w:pPr>
+      <w:r>
+        <w:t>Présentation des logs</w:t>
+      </w:r>
+    </w:p>
+    <w:p/>
+    <w:p>
+      <w:r>
+        <w:t>On peut voir en temps réel les logs enregistrés et les différents types de logs.</w:t>
+      </w:r>
+    </w:p>
+    <w:p>
+      <w:r>
+        <w:rPr>
+          <w:noProof/>
+        </w:rPr>
+        <w:drawing>
+          <wp:inline distT="0" distB="0" distL="0" distR="0" wp14:anchorId="13E7AC4A" wp14:editId="1D098D48">
+            <wp:extent cx="5760720" cy="1345565"/>
+            <wp:effectExtent l="0" t="0" r="0" b="6985"/>
+            <wp:docPr id="4" name="Image 4"/>
+            <wp:cNvGraphicFramePr>
+              <a:graphicFrameLocks xmlns:a="http://schemas.openxmlformats.org/drawingml/2006/main" noChangeAspect="1"/>
+            </wp:cNvGraphicFramePr>
+            <a:graphic xmlns:a="http://schemas.openxmlformats.org/drawingml/2006/main">
+              <a:graphicData uri="http://schemas.openxmlformats.org/drawingml/2006/picture">
+                <pic:pic xmlns:pic="http://schemas.openxmlformats.org/drawingml/2006/picture">
+                  <pic:nvPicPr>
+                    <pic:cNvPr id="4" name="Image 4"/>
+                    <pic:cNvPicPr/>
+                  </pic:nvPicPr>
+                  <pic:blipFill>
+                    <a:blip r:embed="rId10" cstate="print">
+                      <a:extLst>
+                        <a:ext uri="{28A0092B-C50C-407E-A947-70E740481C1C}">
+                          <a14:useLocalDpi xmlns:a14="http://schemas.microsoft.com/office/drawing/2010/main" val="0"/>
+                        </a:ext>
+                      </a:extLst>
+                    </a:blip>
+                    <a:stretch>
+                      <a:fillRect/>
+                    </a:stretch>
+                  </pic:blipFill>
+                  <pic:spPr>
+                    <a:xfrm>
+                      <a:off x="0" y="0"/>
+                      <a:ext cx="5760720" cy="1345565"/>
+                    </a:xfrm>
+                    <a:prstGeom prst="rect">
+                      <a:avLst/>
+                    </a:prstGeom>
+                  </pic:spPr>
+                </pic:pic>
+              </a:graphicData>
+            </a:graphic>
+          </wp:inline>
+        </w:drawing>
+      </w:r>
+    </w:p>
+    <w:p>
+      <w:r>
+        <w:t xml:space="preserve">Le premier, </w:t>
+      </w:r>
+      <w:proofErr w:type="spellStart"/>
+      <w:r>
+        <w:rPr>
+          <w:i/>
+          <w:iCs/>
+        </w:rPr>
+        <w:t>system.security</w:t>
+      </w:r>
+      <w:proofErr w:type="spellEnd"/>
+      <w:r>
+        <w:t xml:space="preserve"> correspond</w:t>
+      </w:r>
+      <w:r>
+        <w:t xml:space="preserve"> aux logs Windows récupérés sur les postes de travail, les trois suivant</w:t>
+      </w:r>
+      <w:r>
+        <w:t>s</w:t>
+      </w:r>
+      <w:r>
+        <w:t xml:space="preserve"> sont des logs de base pour suivre le fonctionnement de </w:t>
+      </w:r>
+      <w:proofErr w:type="spellStart"/>
+      <w:r>
+        <w:t>filebeat</w:t>
+      </w:r>
+      <w:proofErr w:type="spellEnd"/>
+      <w:r>
+        <w:t xml:space="preserve">, </w:t>
+      </w:r>
+      <w:proofErr w:type="spellStart"/>
+      <w:r>
+        <w:t>metrics</w:t>
+      </w:r>
+      <w:proofErr w:type="spellEnd"/>
+      <w:r>
+        <w:t xml:space="preserve"> et des process </w:t>
+      </w:r>
+      <w:r>
+        <w:t>de ELK Stack.</w:t>
+      </w:r>
+    </w:p>
+    <w:p/>
+    <w:p>
+      <w:r>
+        <w:t>Pour simuler des postes de travail d’une entreprise, nous avons utilisé nos deux ordinateurs pour envoyer automatiquement les logs Windows à ELK via une Intégration appelé Custom Windows Event Logs.</w:t>
+      </w:r>
+    </w:p>
+    <w:p>
+      <w:r>
+        <w:rPr>
+          <w:noProof/>
+        </w:rPr>
+        <w:drawing>
+          <wp:inline distT="0" distB="0" distL="0" distR="0" wp14:anchorId="16B0EF66" wp14:editId="79CBE9F3">
+            <wp:extent cx="5760720" cy="1457325"/>
+            <wp:effectExtent l="0" t="0" r="0" b="9525"/>
+            <wp:docPr id="5" name="Image 5" descr="Une image contenant texte&#10;&#10;Description générée automatiquement"/>
+            <wp:cNvGraphicFramePr>
+              <a:graphicFrameLocks xmlns:a="http://schemas.openxmlformats.org/drawingml/2006/main" noChangeAspect="1"/>
+            </wp:cNvGraphicFramePr>
+            <a:graphic xmlns:a="http://schemas.openxmlformats.org/drawingml/2006/main">
+              <a:graphicData uri="http://schemas.openxmlformats.org/drawingml/2006/picture">
+                <pic:pic xmlns:pic="http://schemas.openxmlformats.org/drawingml/2006/picture">
+                  <pic:nvPicPr>
+                    <pic:cNvPr id="5" name="Image 5" descr="Une image contenant texte&#10;&#10;Description générée automatiquement"/>
+                    <pic:cNvPicPr/>
+                  </pic:nvPicPr>
+                  <pic:blipFill>
+                    <a:blip r:embed="rId11">
+                      <a:extLst>
+                        <a:ext uri="{28A0092B-C50C-407E-A947-70E740481C1C}">
+                          <a14:useLocalDpi xmlns:a14="http://schemas.microsoft.com/office/drawing/2010/main" val="0"/>
+                        </a:ext>
+                      </a:extLst>
+                    </a:blip>
+                    <a:stretch>
+                      <a:fillRect/>
+                    </a:stretch>
+                  </pic:blipFill>
+                  <pic:spPr>
+                    <a:xfrm>
+                      <a:off x="0" y="0"/>
+                      <a:ext cx="5760720" cy="1457325"/>
+                    </a:xfrm>
+                    <a:prstGeom prst="rect">
+                      <a:avLst/>
+                    </a:prstGeom>
+                  </pic:spPr>
+                </pic:pic>
+              </a:graphicData>
+            </a:graphic>
+          </wp:inline>
+        </w:drawing>
+      </w:r>
+    </w:p>
+    <w:p/>
+    <w:p>
+      <w:r>
+        <w:t>Une fois le module installé, nous avons pu effectuer la mise en place d’un agent sur les deux machines pour écouter les logs Windows et les envoyer sur le serveur cloud.</w:t>
+      </w:r>
+    </w:p>
+    <w:p>
+      <w:r>
+        <w:rPr>
+          <w:noProof/>
+        </w:rPr>
+        <w:drawing>
+          <wp:inline distT="0" distB="0" distL="0" distR="0" wp14:anchorId="0957A5CA" wp14:editId="1B99BCD3">
+            <wp:extent cx="5760720" cy="968375"/>
+            <wp:effectExtent l="0" t="0" r="0" b="3175"/>
+            <wp:docPr id="6" name="Image 6" descr="Une image contenant table&#10;&#10;Description générée automatiquement"/>
+            <wp:cNvGraphicFramePr>
+              <a:graphicFrameLocks xmlns:a="http://schemas.openxmlformats.org/drawingml/2006/main" noChangeAspect="1"/>
+            </wp:cNvGraphicFramePr>
+            <a:graphic xmlns:a="http://schemas.openxmlformats.org/drawingml/2006/main">
+              <a:graphicData uri="http://schemas.openxmlformats.org/drawingml/2006/picture">
+                <pic:pic xmlns:pic="http://schemas.openxmlformats.org/drawingml/2006/picture">
+                  <pic:nvPicPr>
+                    <pic:cNvPr id="6" name="Image 6" descr="Une image contenant table&#10;&#10;Description générée automatiquement"/>
+                    <pic:cNvPicPr/>
+                  </pic:nvPicPr>
+                  <pic:blipFill>
+                    <a:blip r:embed="rId12" cstate="print">
+                      <a:extLst>
+                        <a:ext uri="{28A0092B-C50C-407E-A947-70E740481C1C}">
+                          <a14:useLocalDpi xmlns:a14="http://schemas.microsoft.com/office/drawing/2010/main" val="0"/>
+                        </a:ext>
+                      </a:extLst>
+                    </a:blip>
+                    <a:stretch>
+                      <a:fillRect/>
+                    </a:stretch>
+                  </pic:blipFill>
+                  <pic:spPr>
+                    <a:xfrm>
+                      <a:off x="0" y="0"/>
+                      <a:ext cx="5760720" cy="968375"/>
+                    </a:xfrm>
+                    <a:prstGeom prst="rect">
+                      <a:avLst/>
+                    </a:prstGeom>
+                  </pic:spPr>
+                </pic:pic>
+              </a:graphicData>
+            </a:graphic>
+          </wp:inline>
+        </w:drawing>
+      </w:r>
+    </w:p>
+    <w:p>
+      <w:r>
+        <w:t>Sur cette image on peut voir les deux postes, avec quelques informations générales notamment le nom du poste, le CPU ou encore le uptime.</w:t>
+      </w:r>
+    </w:p>
+    <w:p/>
+    <w:p>
+      <w:r>
+        <w:t xml:space="preserve">Si on veut analyser </w:t>
+      </w:r>
+      <w:r>
+        <w:t>un poste en particulier pour détecter des possible problèmes on peut simplement cliquer sur l’un des noms pour avoir accès à une myriade d’informations.</w:t>
+      </w:r>
+    </w:p>
+    <w:p>
+      <w:r>
+        <w:rPr>
+          <w:noProof/>
+        </w:rPr>
+        <w:drawing>
+          <wp:inline distT="0" distB="0" distL="0" distR="0" wp14:anchorId="665217CA" wp14:editId="721F0D75">
+            <wp:extent cx="5760720" cy="2790825"/>
+            <wp:effectExtent l="0" t="0" r="0" b="9525"/>
+            <wp:docPr id="8" name="Image 8"/>
+            <wp:cNvGraphicFramePr>
+              <a:graphicFrameLocks xmlns:a="http://schemas.openxmlformats.org/drawingml/2006/main" noChangeAspect="1"/>
+            </wp:cNvGraphicFramePr>
+            <a:graphic xmlns:a="http://schemas.openxmlformats.org/drawingml/2006/main">
+              <a:graphicData uri="http://schemas.openxmlformats.org/drawingml/2006/picture">
+                <pic:pic xmlns:pic="http://schemas.openxmlformats.org/drawingml/2006/picture">
+                  <pic:nvPicPr>
+                    <pic:cNvPr id="8" name="Image 8"/>
+                    <pic:cNvPicPr/>
+                  </pic:nvPicPr>
+                  <pic:blipFill>
+                    <a:blip r:embed="rId13">
+                      <a:extLst>
+                        <a:ext uri="{28A0092B-C50C-407E-A947-70E740481C1C}">
+                          <a14:useLocalDpi xmlns:a14="http://schemas.microsoft.com/office/drawing/2010/main" val="0"/>
+                        </a:ext>
+                      </a:extLst>
+                    </a:blip>
+                    <a:stretch>
+                      <a:fillRect/>
+                    </a:stretch>
+                  </pic:blipFill>
+                  <pic:spPr>
+                    <a:xfrm>
+                      <a:off x="0" y="0"/>
+                      <a:ext cx="5760720" cy="2790825"/>
+                    </a:xfrm>
+                    <a:prstGeom prst="rect">
+                      <a:avLst/>
+                    </a:prstGeom>
+                  </pic:spPr>
+                </pic:pic>
+              </a:graphicData>
+            </a:graphic>
+          </wp:inline>
+        </w:drawing>
+      </w:r>
+    </w:p>
+    <w:p>
+      <w:r>
+        <w:t>On peut bénéficier d’informations comme des métriques du poste (CPU, Network, etc…) on peut aussi voir les logs, les processus lancés sur le PC et bien d’autres.</w:t>
+      </w:r>
+    </w:p>
+    <w:p/>
+    <w:p>
+      <w:r>
+        <w:t xml:space="preserve">Une fois toutes les informations importantes collectées, nous avons mit en place des alertes </w:t>
+      </w:r>
+      <w:r>
+        <w:t>automatiques qui permettent de surveiller les machines et effectuent des actions suivant des conditions spécifiques, comme un excès de warnings, des erreurs, ou des comportements particuliers.</w:t>
+      </w:r>
+    </w:p>
+    <w:p/>
+    <w:p/>
+    <w:p/>
+    <w:p/>
+    <w:p/>
+    <w:p/>
+    <w:p>
+      <w:r>
+        <w:t>En termes d’actions, beaucoup de choses sont possibles :</w:t>
+      </w:r>
+    </w:p>
+    <w:p>
+      <w:r>
+        <w:rPr>
+          <w:noProof/>
+        </w:rPr>
+        <w:drawing>
+          <wp:inline distT="0" distB="0" distL="0" distR="0" wp14:anchorId="0699CF40" wp14:editId="6EF3CFD0">
+            <wp:extent cx="5227320" cy="3086100"/>
+            <wp:effectExtent l="0" t="0" r="0" b="0"/>
+            <wp:docPr id="9" name="Image 9"/>
+            <wp:cNvGraphicFramePr>
+              <a:graphicFrameLocks xmlns:a="http://schemas.openxmlformats.org/drawingml/2006/main" noChangeAspect="1"/>
+            </wp:cNvGraphicFramePr>
+            <a:graphic xmlns:a="http://schemas.openxmlformats.org/drawingml/2006/main">
+              <a:graphicData uri="http://schemas.openxmlformats.org/drawingml/2006/picture">
+                <pic:pic xmlns:pic="http://schemas.openxmlformats.org/drawingml/2006/picture">
+                  <pic:nvPicPr>
+                    <pic:cNvPr id="9" name="Image 9"/>
+                    <pic:cNvPicPr/>
+                  </pic:nvPicPr>
+                  <pic:blipFill>
+                    <a:blip r:embed="rId14">
+                      <a:extLst>
+                        <a:ext uri="{28A0092B-C50C-407E-A947-70E740481C1C}">
+                          <a14:useLocalDpi xmlns:a14="http://schemas.microsoft.com/office/drawing/2010/main" val="0"/>
+                        </a:ext>
+                      </a:extLst>
+                    </a:blip>
+                    <a:stretch>
+                      <a:fillRect/>
+                    </a:stretch>
+                  </pic:blipFill>
+                  <pic:spPr>
+                    <a:xfrm>
+                      <a:off x="0" y="0"/>
+                      <a:ext cx="5227320" cy="3086100"/>
+                    </a:xfrm>
+                    <a:prstGeom prst="rect">
+                      <a:avLst/>
+                    </a:prstGeom>
+                  </pic:spPr>
+                </pic:pic>
+              </a:graphicData>
+            </a:graphic>
+          </wp:inline>
+        </w:drawing>
+      </w:r>
+    </w:p>
+    <w:p>
+      <w:r>
+        <w:t>Il est possible d’envoyer un mail automatique, un message Teams, une tâche Jira et pleins d’autres actions.</w:t>
+      </w:r>
+    </w:p>
+    <w:p>
+      <w:r>
+        <w:t>Voici une alerte créée qui envoie un mail automatique dès que les logs d’une machine sont trop importants.</w:t>
+      </w:r>
+    </w:p>
+    <w:p>
+      <w:r>
+        <w:rPr>
+          <w:noProof/>
+        </w:rPr>
+        <w:drawing>
+          <wp:inline distT="0" distB="0" distL="0" distR="0" wp14:anchorId="27AE89CC" wp14:editId="332CE648">
+            <wp:extent cx="5760720" cy="408940"/>
+            <wp:effectExtent l="0" t="0" r="0" b="0"/>
+            <wp:docPr id="10" name="Image 10"/>
+            <wp:cNvGraphicFramePr>
+              <a:graphicFrameLocks xmlns:a="http://schemas.openxmlformats.org/drawingml/2006/main" noChangeAspect="1"/>
+            </wp:cNvGraphicFramePr>
+            <a:graphic xmlns:a="http://schemas.openxmlformats.org/drawingml/2006/main">
+              <a:graphicData uri="http://schemas.openxmlformats.org/drawingml/2006/picture">
+                <pic:pic xmlns:pic="http://schemas.openxmlformats.org/drawingml/2006/picture">
+                  <pic:nvPicPr>
+                    <pic:cNvPr id="10" name="Image 10"/>
+                    <pic:cNvPicPr/>
+                  </pic:nvPicPr>
+                  <pic:blipFill>
+                    <a:blip r:embed="rId15">
+                      <a:extLst>
+                        <a:ext uri="{28A0092B-C50C-407E-A947-70E740481C1C}">
+                          <a14:useLocalDpi xmlns:a14="http://schemas.microsoft.com/office/drawing/2010/main" val="0"/>
+                        </a:ext>
+                      </a:extLst>
+                    </a:blip>
+                    <a:stretch>
+                      <a:fillRect/>
+                    </a:stretch>
+                  </pic:blipFill>
+                  <pic:spPr>
+                    <a:xfrm>
+                      <a:off x="0" y="0"/>
+                      <a:ext cx="5760720" cy="408940"/>
+                    </a:xfrm>
+                    <a:prstGeom prst="rect">
+                      <a:avLst/>
+                    </a:prstGeom>
+                  </pic:spPr>
+                </pic:pic>
+              </a:graphicData>
+            </a:graphic>
+          </wp:inline>
+        </w:drawing>
+      </w:r>
+    </w:p>
+    <w:p/>
+    <w:p/>
     <w:p>
       <w:pPr>
         <w:rPr>
@@ -1143,7 +4381,7 @@
       <w:r>
         <w:t xml:space="preserve"> </w:t>
       </w:r>
-      <w:hyperlink r:id="rId10" w:history="1">
+      <w:hyperlink r:id="rId16" w:history="1">
         <w:r>
           <w:rPr>
             <w:rStyle w:val="Lienhypertexte"/>
@@ -1169,7 +4407,7 @@
       <w:r>
         <w:t xml:space="preserve"> </w:t>
       </w:r>
-      <w:hyperlink r:id="rId11" w:history="1">
+      <w:hyperlink r:id="rId17" w:history="1">
         <w:r>
           <w:rPr>
             <w:rStyle w:val="Lienhypertexte"/>
@@ -1207,7 +4445,7 @@
         </w:rPr>
         <w:t xml:space="preserve"> </w:t>
       </w:r>
-      <w:hyperlink r:id="rId12" w:history="1">
+      <w:hyperlink r:id="rId18" w:history="1">
         <w:r>
           <w:rPr>
             <w:rStyle w:val="Lienhypertexte"/>
@@ -1246,7 +4484,7 @@
         </w:rPr>
         <w:t xml:space="preserve"> </w:t>
       </w:r>
-      <w:hyperlink r:id="rId13" w:history="1">
+      <w:hyperlink r:id="rId19" w:history="1">
         <w:r>
           <w:rPr>
             <w:rStyle w:val="Lienhypertexte"/>
@@ -1285,7 +4523,7 @@
         </w:rPr>
         <w:t xml:space="preserve">: </w:t>
       </w:r>
-      <w:hyperlink r:id="rId14" w:history="1">
+      <w:hyperlink r:id="rId20" w:history="1">
         <w:r>
           <w:rPr>
             <w:rStyle w:val="Lienhypertexte"/>
@@ -1308,7 +4546,7 @@
       </w:pPr>
     </w:p>
     <w:sectPr>
-      <w:headerReference w:type="default" r:id="rId15"/>
+      <w:headerReference w:type="default" r:id="rId21"/>
       <w:pgSz w:w="11906" w:h="16838"/>
       <w:pgMar w:top="1417" w:right="1417" w:bottom="1417" w:left="1417" w:header="708" w:footer="708" w:gutter="0"/>
       <w:cols w:space="708"/>
@@ -2764,9 +6002,32 @@
       <w:szCs w:val="32"/>
     </w:rPr>
   </w:style>
+  <w:style w:type="paragraph" w:styleId="Titre2">
+    <w:name w:val="heading 2"/>
+    <w:basedOn w:val="Normal"/>
+    <w:next w:val="Normal"/>
+    <w:link w:val="Titre2Car"/>
+    <w:uiPriority w:val="9"/>
+    <w:unhideWhenUsed/>
+    <w:qFormat/>
+    <w:rsid w:val="00F052D6"/>
+    <w:pPr>
+      <w:keepNext/>
+      <w:keepLines/>
+      <w:spacing w:before="40" w:after="0"/>
+      <w:outlineLvl w:val="1"/>
+    </w:pPr>
+    <w:rPr>
+      <w:rFonts w:asciiTheme="majorHAnsi" w:eastAsiaTheme="majorEastAsia" w:hAnsiTheme="majorHAnsi" w:cstheme="majorBidi"/>
+      <w:color w:val="2F5496" w:themeColor="accent1" w:themeShade="BF"/>
+      <w:sz w:val="26"/>
+      <w:szCs w:val="26"/>
+    </w:rPr>
+  </w:style>
   <w:style w:type="character" w:default="1" w:styleId="Policepardfaut">
     <w:name w:val="Default Paragraph Font"/>
     <w:uiPriority w:val="1"/>
+    <w:semiHidden/>
     <w:unhideWhenUsed/>
   </w:style>
   <w:style w:type="table" w:default="1" w:styleId="TableauNormal">
@@ -2902,6 +6163,37 @@
     <w:rPr>
       <w:color w:val="954F72" w:themeColor="followedHyperlink"/>
       <w:u w:val="single"/>
+    </w:rPr>
+  </w:style>
+  <w:style w:type="character" w:customStyle="1" w:styleId="euitablecellcontenttext">
+    <w:name w:val="euitablecellcontent__text"/>
+    <w:basedOn w:val="Policepardfaut"/>
+    <w:rsid w:val="00451F42"/>
+  </w:style>
+  <w:style w:type="character" w:styleId="CodeHTML">
+    <w:name w:val="HTML Code"/>
+    <w:basedOn w:val="Policepardfaut"/>
+    <w:uiPriority w:val="99"/>
+    <w:semiHidden/>
+    <w:unhideWhenUsed/>
+    <w:rsid w:val="00451F42"/>
+    <w:rPr>
+      <w:rFonts w:ascii="Courier New" w:eastAsia="Times New Roman" w:hAnsi="Courier New" w:cs="Courier New"/>
+      <w:sz w:val="20"/>
+      <w:szCs w:val="20"/>
+    </w:rPr>
+  </w:style>
+  <w:style w:type="character" w:customStyle="1" w:styleId="Titre2Car">
+    <w:name w:val="Titre 2 Car"/>
+    <w:basedOn w:val="Policepardfaut"/>
+    <w:link w:val="Titre2"/>
+    <w:uiPriority w:val="9"/>
+    <w:rsid w:val="00F052D6"/>
+    <w:rPr>
+      <w:rFonts w:asciiTheme="majorHAnsi" w:eastAsiaTheme="majorEastAsia" w:hAnsiTheme="majorHAnsi" w:cstheme="majorBidi"/>
+      <w:color w:val="2F5496" w:themeColor="accent1" w:themeShade="BF"/>
+      <w:sz w:val="26"/>
+      <w:szCs w:val="26"/>
     </w:rPr>
   </w:style>
 </w:styles>

</xml_diff>